<commit_message>
Continued to work on Oblig8, almost done
</commit_message>
<xml_diff>
--- a/2_semester/INF1411/Lab4/Lab4.docx
+++ b/2_semester/INF1411/Lab4/Lab4.docx
@@ -39,10 +39,7 @@
         </w:numPr>
       </w:pPr>
       <w:r>
-        <w:t>Åpne instrumentet 2-Wire og se</w:t>
-      </w:r>
-      <w:r>
-        <w:t xml:space="preserve">tt "Current Limit" til 20 mA. </w:t>
+        <w:t xml:space="preserve">Åpne instrumentet 2-Wire og sett "Current Limit" til 20 mA. </w:t>
       </w:r>
     </w:p>
     <w:p>
@@ -64,12 +61,188 @@
           <w:ilvl w:val="0"/>
           <w:numId w:val="1"/>
         </w:numPr>
-      </w:pPr>
-      <w:r>
-        <w:t xml:space="preserve"> Finn spenningen VF når foroverstrømmen i LED-dioden er 10 mA.</w:t>
-      </w:r>
-    </w:p>
-    <w:p/>
+        <w:rPr>
+          <w:i/>
+        </w:rPr>
+      </w:pPr>
+      <w:r>
+        <w:t>Finn spenningen VF når foroverstrømmen i LED-dioden er 10 mA</w:t>
+      </w:r>
+      <w:r>
+        <w:t xml:space="preserve">. </w:t>
+      </w:r>
+      <w:r>
+        <w:br/>
+      </w:r>
+      <w:r>
+        <w:rPr>
+          <w:i/>
+        </w:rPr>
+        <w:tab/>
+        <w:t>Spenningen VF ved 10.14mA = 2.13V som vises på vedlagt bilde.</w:t>
+      </w:r>
+    </w:p>
+    <w:p>
+      <w:pPr>
+        <w:pStyle w:val="Heading2"/>
+      </w:pPr>
+      <w:r>
+        <w:rPr>
+          <w:noProof/>
+          <w:lang w:eastAsia="nb-NO"/>
+        </w:rPr>
+        <w:drawing>
+          <wp:anchor distT="0" distB="0" distL="114300" distR="114300" simplePos="0" relativeHeight="251658240" behindDoc="1" locked="0" layoutInCell="1" allowOverlap="1" wp14:anchorId="76C311CB" wp14:editId="348E8A57">
+            <wp:simplePos x="0" y="0"/>
+            <wp:positionH relativeFrom="column">
+              <wp:posOffset>342900</wp:posOffset>
+            </wp:positionH>
+            <wp:positionV relativeFrom="paragraph">
+              <wp:posOffset>1270</wp:posOffset>
+            </wp:positionV>
+            <wp:extent cx="3500120" cy="3832860"/>
+            <wp:effectExtent l="0" t="0" r="5080" b="0"/>
+            <wp:wrapTight wrapText="bothSides">
+              <wp:wrapPolygon edited="0">
+                <wp:start x="0" y="0"/>
+                <wp:lineTo x="0" y="21471"/>
+                <wp:lineTo x="21514" y="21471"/>
+                <wp:lineTo x="21514" y="0"/>
+                <wp:lineTo x="0" y="0"/>
+              </wp:wrapPolygon>
+            </wp:wrapTight>
+            <wp:docPr id="1" name="Picture 1" descr="C:\Users\Alekander\Desktop\OneDrive-2016-04-11\oppgave1a.png"/>
+            <wp:cNvGraphicFramePr>
+              <a:graphicFrameLocks xmlns:a="http://schemas.openxmlformats.org/drawingml/2006/main" noChangeAspect="1"/>
+            </wp:cNvGraphicFramePr>
+            <a:graphic xmlns:a="http://schemas.openxmlformats.org/drawingml/2006/main">
+              <a:graphicData uri="http://schemas.openxmlformats.org/drawingml/2006/picture">
+                <pic:pic xmlns:pic="http://schemas.openxmlformats.org/drawingml/2006/picture">
+                  <pic:nvPicPr>
+                    <pic:cNvPr id="0" name="Picture 3" descr="C:\Users\Alekander\Desktop\OneDrive-2016-04-11\oppgave1a.png"/>
+                    <pic:cNvPicPr>
+                      <a:picLocks noChangeAspect="1" noChangeArrowheads="1"/>
+                    </pic:cNvPicPr>
+                  </pic:nvPicPr>
+                  <pic:blipFill>
+                    <a:blip r:embed="rId7">
+                      <a:extLst>
+                        <a:ext uri="{28A0092B-C50C-407E-A947-70E740481C1C}">
+                          <a14:useLocalDpi xmlns:a14="http://schemas.microsoft.com/office/drawing/2010/main" val="0"/>
+                        </a:ext>
+                      </a:extLst>
+                    </a:blip>
+                    <a:srcRect/>
+                    <a:stretch>
+                      <a:fillRect/>
+                    </a:stretch>
+                  </pic:blipFill>
+                  <pic:spPr bwMode="auto">
+                    <a:xfrm>
+                      <a:off x="0" y="0"/>
+                      <a:ext cx="3500120" cy="3832860"/>
+                    </a:xfrm>
+                    <a:prstGeom prst="rect">
+                      <a:avLst/>
+                    </a:prstGeom>
+                    <a:noFill/>
+                    <a:ln>
+                      <a:noFill/>
+                    </a:ln>
+                  </pic:spPr>
+                </pic:pic>
+              </a:graphicData>
+            </a:graphic>
+            <wp14:sizeRelH relativeFrom="page">
+              <wp14:pctWidth>0</wp14:pctWidth>
+            </wp14:sizeRelH>
+            <wp14:sizeRelV relativeFrom="page">
+              <wp14:pctHeight>0</wp14:pctHeight>
+            </wp14:sizeRelV>
+          </wp:anchor>
+        </w:drawing>
+      </w:r>
+    </w:p>
+    <w:p>
+      <w:pPr>
+        <w:pStyle w:val="Heading2"/>
+      </w:pPr>
+    </w:p>
+    <w:p>
+      <w:pPr>
+        <w:pStyle w:val="Heading2"/>
+      </w:pPr>
+    </w:p>
+    <w:p>
+      <w:pPr>
+        <w:pStyle w:val="Heading2"/>
+      </w:pPr>
+    </w:p>
+    <w:p>
+      <w:pPr>
+        <w:pStyle w:val="Heading2"/>
+      </w:pPr>
+    </w:p>
+    <w:p>
+      <w:pPr>
+        <w:pStyle w:val="Heading2"/>
+      </w:pPr>
+    </w:p>
+    <w:p>
+      <w:pPr>
+        <w:pStyle w:val="Heading2"/>
+      </w:pPr>
+    </w:p>
+    <w:p>
+      <w:pPr>
+        <w:pStyle w:val="Heading2"/>
+      </w:pPr>
+    </w:p>
+    <w:p>
+      <w:pPr>
+        <w:pStyle w:val="Heading2"/>
+      </w:pPr>
+    </w:p>
+    <w:p>
+      <w:pPr>
+        <w:pStyle w:val="Heading2"/>
+      </w:pPr>
+    </w:p>
+    <w:p>
+      <w:pPr>
+        <w:pStyle w:val="Heading2"/>
+      </w:pPr>
+    </w:p>
+    <w:p>
+      <w:pPr>
+        <w:pStyle w:val="Heading2"/>
+      </w:pPr>
+    </w:p>
+    <w:p>
+      <w:pPr>
+        <w:pStyle w:val="Heading2"/>
+      </w:pPr>
+    </w:p>
+    <w:p>
+      <w:pPr>
+        <w:pStyle w:val="Heading2"/>
+      </w:pPr>
+    </w:p>
+    <w:p>
+      <w:pPr>
+        <w:pStyle w:val="Heading2"/>
+      </w:pPr>
+    </w:p>
+    <w:p>
+      <w:pPr>
+        <w:pStyle w:val="Heading2"/>
+      </w:pPr>
+    </w:p>
+    <w:p>
+      <w:pPr>
+        <w:pStyle w:val="Heading2"/>
+      </w:pPr>
+    </w:p>
     <w:p>
       <w:pPr>
         <w:pStyle w:val="Heading2"/>
@@ -87,8 +260,137 @@
         </w:numPr>
       </w:pPr>
       <w:r>
-        <w:t>Anta en forsyningsspenning VS = 5 Volt. Bruk VF som du fant i oppgave 1a for dioden. Beregn hva motstanden R må være slik at strømmen gjennom R er ca 10 mA.</w:t>
-      </w:r>
+        <w:t>Anta en forsyningsspenning V</w:t>
+      </w:r>
+      <w:r>
+        <w:rPr>
+          <w:vertAlign w:val="subscript"/>
+        </w:rPr>
+        <w:t>S</w:t>
+      </w:r>
+      <w:r>
+        <w:t xml:space="preserve"> = 5 Volt. Bruk V</w:t>
+      </w:r>
+      <w:r>
+        <w:rPr>
+          <w:vertAlign w:val="subscript"/>
+        </w:rPr>
+        <w:t>F</w:t>
+      </w:r>
+      <w:r>
+        <w:t xml:space="preserve"> som du fant i oppgave 1a for dioden. Beregn hva motstanden R må være slik at strømmen gjennom R er ca 10 mA.</w:t>
+      </w:r>
+      <w:r>
+        <w:br/>
+      </w:r>
+      <m:oMathPara>
+        <m:oMath>
+          <m:r>
+            <w:rPr>
+              <w:rFonts w:ascii="Cambria Math" w:hAnsi="Cambria Math"/>
+            </w:rPr>
+            <m:t>Spenningsfall:5V-2.13V</m:t>
+          </m:r>
+          <m:r>
+            <w:rPr>
+              <w:rFonts w:ascii="Cambria Math" w:eastAsiaTheme="minorEastAsia" w:hAnsi="Cambria Math"/>
+            </w:rPr>
+            <m:t>=3.87V</m:t>
+          </m:r>
+          <m:r>
+            <w:rPr>
+              <w:rFonts w:ascii="Cambria Math" w:eastAsiaTheme="minorEastAsia" w:hAnsi="Cambria Math"/>
+            </w:rPr>
+            <w:br/>
+          </m:r>
+        </m:oMath>
+        <m:oMath>
+          <m:r>
+            <w:rPr>
+              <w:rFonts w:ascii="Cambria Math" w:hAnsi="Cambria Math"/>
+            </w:rPr>
+            <m:t>U=R*I</m:t>
+          </m:r>
+          <m:r>
+            <w:rPr>
+              <w:rFonts w:ascii="Cambria Math" w:hAnsi="Cambria Math"/>
+            </w:rPr>
+            <w:br/>
+          </m:r>
+        </m:oMath>
+        <m:oMath>
+          <m:r>
+            <w:rPr>
+              <w:rFonts w:ascii="Cambria Math" w:hAnsi="Cambria Math"/>
+            </w:rPr>
+            <m:t>R=</m:t>
+          </m:r>
+          <m:f>
+            <m:fPr>
+              <m:ctrlPr>
+                <w:rPr>
+                  <w:rFonts w:ascii="Cambria Math" w:hAnsi="Cambria Math"/>
+                  <w:i/>
+                </w:rPr>
+              </m:ctrlPr>
+            </m:fPr>
+            <m:num>
+              <m:r>
+                <w:rPr>
+                  <w:rFonts w:ascii="Cambria Math" w:hAnsi="Cambria Math"/>
+                </w:rPr>
+                <m:t>U</m:t>
+              </m:r>
+            </m:num>
+            <m:den>
+              <m:r>
+                <w:rPr>
+                  <w:rFonts w:ascii="Cambria Math" w:hAnsi="Cambria Math"/>
+                </w:rPr>
+                <m:t>I</m:t>
+              </m:r>
+            </m:den>
+          </m:f>
+          <m:r>
+            <w:rPr>
+              <w:rFonts w:ascii="Cambria Math" w:hAnsi="Cambria Math"/>
+            </w:rPr>
+            <m:t>=</m:t>
+          </m:r>
+          <m:f>
+            <m:fPr>
+              <m:ctrlPr>
+                <w:rPr>
+                  <w:rFonts w:ascii="Cambria Math" w:hAnsi="Cambria Math"/>
+                  <w:i/>
+                </w:rPr>
+              </m:ctrlPr>
+            </m:fPr>
+            <m:num>
+              <m:r>
+                <w:rPr>
+                  <w:rFonts w:ascii="Cambria Math" w:hAnsi="Cambria Math"/>
+                </w:rPr>
+                <m:t>3.87V</m:t>
+              </m:r>
+            </m:num>
+            <m:den>
+              <m:r>
+                <w:rPr>
+                  <w:rFonts w:ascii="Cambria Math" w:hAnsi="Cambria Math"/>
+                </w:rPr>
+                <m:t>0.01A</m:t>
+              </m:r>
+            </m:den>
+          </m:f>
+          <m:r>
+            <w:rPr>
+              <w:rFonts w:ascii="Cambria Math" w:hAnsi="Cambria Math"/>
+            </w:rPr>
+            <m:t>=387Ω</m:t>
+          </m:r>
+        </m:oMath>
+      </m:oMathPara>
     </w:p>
     <w:p>
       <w:pPr>
@@ -102,50 +404,2141 @@
       <w:pPr>
         <w:pStyle w:val="ListParagraph"/>
         <w:numPr>
-          <w:ilvl w:val="1"/>
+          <w:ilvl w:val="0"/>
           <w:numId w:val="2"/>
         </w:numPr>
       </w:pPr>
       <w:r>
-        <w:t xml:space="preserve">Finn en motstand med verdi nærme det du fant i oppgave 1b. Oppgi målt verdi av </w:t>
+        <w:t xml:space="preserve">Finn en motstand med verdi nærme det du fant i oppgave 1b. Oppgi målt verdi av motstanden. Koble opp motstanden og LED-dioden i serie. Koble så denne kretsen mellom "DUT+" og "DUT-" (N-siden av dioden skal kobles til "DUT-". Du trenger ikke å jorde) </w:t>
+      </w:r>
+    </w:p>
+    <w:p>
+      <w:pPr>
+        <w:pStyle w:val="ListParagraph"/>
+        <w:numPr>
+          <w:ilvl w:val="0"/>
+          <w:numId w:val="2"/>
+        </w:numPr>
+      </w:pPr>
+      <w:r>
+        <w:lastRenderedPageBreak/>
+        <w:t xml:space="preserve">Bruk instrumentet 2-Wire til å tegne en ny VI-karakteristikk der du varierer spenningen fra 0 Volt til 5 Volt i passe små steg. Lever plottet med rapporten. </w:t>
+      </w:r>
+    </w:p>
+    <w:p>
+      <w:pPr>
+        <w:pStyle w:val="ListParagraph"/>
+      </w:pPr>
+      <w:r>
+        <w:rPr>
+          <w:noProof/>
+          <w:lang w:eastAsia="nb-NO"/>
+        </w:rPr>
+        <w:drawing>
+          <wp:inline distT="0" distB="0" distL="0" distR="0">
+            <wp:extent cx="3628371" cy="3985260"/>
+            <wp:effectExtent l="0" t="0" r="0" b="0"/>
+            <wp:docPr id="2" name="Picture 2" descr="C:\Users\Alekander\Desktop\OneDrive-2016-04-11\oppgave1c.PNG"/>
+            <wp:cNvGraphicFramePr>
+              <a:graphicFrameLocks xmlns:a="http://schemas.openxmlformats.org/drawingml/2006/main" noChangeAspect="1"/>
+            </wp:cNvGraphicFramePr>
+            <a:graphic xmlns:a="http://schemas.openxmlformats.org/drawingml/2006/main">
+              <a:graphicData uri="http://schemas.openxmlformats.org/drawingml/2006/picture">
+                <pic:pic xmlns:pic="http://schemas.openxmlformats.org/drawingml/2006/picture">
+                  <pic:nvPicPr>
+                    <pic:cNvPr id="0" name="Picture 4" descr="C:\Users\Alekander\Desktop\OneDrive-2016-04-11\oppgave1c.PNG"/>
+                    <pic:cNvPicPr>
+                      <a:picLocks noChangeAspect="1" noChangeArrowheads="1"/>
+                    </pic:cNvPicPr>
+                  </pic:nvPicPr>
+                  <pic:blipFill>
+                    <a:blip r:embed="rId8">
+                      <a:extLst>
+                        <a:ext uri="{28A0092B-C50C-407E-A947-70E740481C1C}">
+                          <a14:useLocalDpi xmlns:a14="http://schemas.microsoft.com/office/drawing/2010/main" val="0"/>
+                        </a:ext>
+                      </a:extLst>
+                    </a:blip>
+                    <a:srcRect/>
+                    <a:stretch>
+                      <a:fillRect/>
+                    </a:stretch>
+                  </pic:blipFill>
+                  <pic:spPr bwMode="auto">
+                    <a:xfrm>
+                      <a:off x="0" y="0"/>
+                      <a:ext cx="3637007" cy="3994746"/>
+                    </a:xfrm>
+                    <a:prstGeom prst="rect">
+                      <a:avLst/>
+                    </a:prstGeom>
+                    <a:noFill/>
+                    <a:ln>
+                      <a:noFill/>
+                    </a:ln>
+                  </pic:spPr>
+                </pic:pic>
+              </a:graphicData>
+            </a:graphic>
+          </wp:inline>
+        </w:drawing>
+      </w:r>
+    </w:p>
+    <w:p>
+      <w:pPr>
+        <w:pStyle w:val="ListParagraph"/>
+        <w:numPr>
+          <w:ilvl w:val="0"/>
+          <w:numId w:val="2"/>
+        </w:numPr>
+        <w:rPr>
+          <w:rFonts w:eastAsiaTheme="minorEastAsia"/>
+          <w:i/>
+        </w:rPr>
+      </w:pPr>
+      <w:r>
+        <w:t>Bruk cursore</w:t>
+      </w:r>
+      <w:r>
+        <w:t>ne til å måle stigningstallet G</w:t>
+      </w:r>
+      <w:r>
+        <w:rPr>
+          <w:vertAlign w:val="subscript"/>
+        </w:rPr>
+        <w:t>s</w:t>
+      </w:r>
+      <w:r>
+        <w:t xml:space="preserve"> for VI-karakteristikken lengst til høyre der strømmen vokser tilnærmet lineært. Beregn R</w:t>
+      </w:r>
+      <w:r>
+        <w:rPr>
+          <w:vertAlign w:val="subscript"/>
+        </w:rPr>
+        <w:t>s</w:t>
+      </w:r>
+      <w:r>
+        <w:t xml:space="preserve"> = 1/</w:t>
+      </w:r>
+      <w:r>
+        <w:t>G</w:t>
+      </w:r>
+      <w:r>
+        <w:rPr>
+          <w:vertAlign w:val="subscript"/>
+        </w:rPr>
+        <w:t>S</w:t>
+      </w:r>
+      <w:r>
+        <w:t xml:space="preserve"> og sammenlign dette tallet med seriemotstanden </w:t>
+      </w:r>
+      <w:r>
+        <w:t>du satte inn. Forklar hvorfor R</w:t>
+      </w:r>
+      <w:r>
+        <w:rPr>
+          <w:vertAlign w:val="subscript"/>
+        </w:rPr>
+        <w:t>s</w:t>
+      </w:r>
+      <w:r>
+        <w:t xml:space="preserve"> blir litt større enn den verdien for R som du satte inn i serie i kretsen.</w:t>
+      </w:r>
+      <w:r>
+        <w:br/>
+      </w:r>
+      <m:oMathPara>
+        <m:oMath>
+          <m:r>
+            <w:rPr>
+              <w:rFonts w:ascii="Cambria Math" w:hAnsi="Cambria Math"/>
+            </w:rPr>
+            <m:t>Får ikke to cursore, så skrev derfor ned verdiene med en</m:t>
+          </m:r>
+          <m:r>
+            <w:rPr>
+              <w:rFonts w:ascii="Cambria Math" w:hAnsi="Cambria Math"/>
+            </w:rPr>
+            <w:br/>
+          </m:r>
+        </m:oMath>
+        <m:oMath>
+          <m:r>
+            <w:rPr>
+              <w:rFonts w:ascii="Cambria Math" w:eastAsiaTheme="minorEastAsia" w:hAnsi="Cambria Math"/>
+            </w:rPr>
+            <m:t>Første målepunkt: U=2.21V da var I=0.90mA</m:t>
+          </m:r>
+          <m:r>
+            <w:rPr>
+              <w:rFonts w:ascii="Cambria Math" w:eastAsiaTheme="minorEastAsia" w:hAnsi="Cambria Math"/>
+            </w:rPr>
+            <w:br/>
+          </m:r>
+        </m:oMath>
+        <m:oMath>
+          <m:r>
+            <w:rPr>
+              <w:rFonts w:ascii="Cambria Math" w:eastAsiaTheme="minorEastAsia" w:hAnsi="Cambria Math"/>
+            </w:rPr>
+            <m:t>Andre målepunkt:U=4.22V da var I=5.75mA</m:t>
+          </m:r>
+          <m:r>
+            <w:rPr>
+              <w:rFonts w:ascii="Cambria Math" w:eastAsiaTheme="minorEastAsia" w:hAnsi="Cambria Math"/>
+            </w:rPr>
+            <w:br/>
+          </m:r>
+        </m:oMath>
+        <m:oMath>
+          <m:r>
+            <w:rPr>
+              <w:rFonts w:ascii="Cambria Math" w:eastAsiaTheme="minorEastAsia" w:hAnsi="Cambria Math"/>
+            </w:rPr>
+            <m:t>Formel for stigningstall gir da Gs=0.0023</m:t>
+          </m:r>
+          <m:r>
+            <w:rPr>
+              <w:rFonts w:ascii="Cambria Math" w:eastAsiaTheme="minorEastAsia" w:hAnsi="Cambria Math"/>
+            </w:rPr>
+            <w:br/>
+          </m:r>
+        </m:oMath>
+        <m:oMath>
+          <m:r>
+            <w:rPr>
+              <w:rFonts w:ascii="Cambria Math" w:eastAsiaTheme="minorEastAsia" w:hAnsi="Cambria Math"/>
+            </w:rPr>
+            <m:t>Noe som gir Rs=</m:t>
+          </m:r>
+          <m:f>
+            <m:fPr>
+              <m:ctrlPr>
+                <w:rPr>
+                  <w:rFonts w:ascii="Cambria Math" w:eastAsiaTheme="minorEastAsia" w:hAnsi="Cambria Math"/>
+                  <w:i/>
+                </w:rPr>
+              </m:ctrlPr>
+            </m:fPr>
+            <m:num>
+              <m:r>
+                <w:rPr>
+                  <w:rFonts w:ascii="Cambria Math" w:eastAsiaTheme="minorEastAsia" w:hAnsi="Cambria Math"/>
+                </w:rPr>
+                <m:t>1</m:t>
+              </m:r>
+            </m:num>
+            <m:den>
+              <m:r>
+                <w:rPr>
+                  <w:rFonts w:ascii="Cambria Math" w:eastAsiaTheme="minorEastAsia" w:hAnsi="Cambria Math"/>
+                </w:rPr>
+                <m:t>Gs</m:t>
+              </m:r>
+            </m:den>
+          </m:f>
+          <m:r>
+            <w:rPr>
+              <w:rFonts w:ascii="Cambria Math" w:eastAsiaTheme="minorEastAsia" w:hAnsi="Cambria Math"/>
+            </w:rPr>
+            <m:t>=432.3Ω</m:t>
+          </m:r>
+          <m:r>
+            <m:rPr>
+              <m:sty m:val="p"/>
+            </m:rPr>
+            <w:rPr>
+              <w:rFonts w:ascii="Cambria Math" w:eastAsiaTheme="minorEastAsia" w:hAnsi="Cambria Math"/>
+            </w:rPr>
+            <m:t xml:space="preserve"> </m:t>
+          </m:r>
+          <m:r>
+            <w:rPr>
+              <w:rFonts w:eastAsiaTheme="minorEastAsia"/>
+            </w:rPr>
+            <w:br/>
+          </m:r>
+        </m:oMath>
+      </m:oMathPara>
+      <w:r>
+        <w:rPr>
+          <w:rFonts w:eastAsiaTheme="minorEastAsia"/>
+          <w:i/>
+        </w:rPr>
+        <w:t>At R</w:t>
+      </w:r>
+      <w:r>
+        <w:rPr>
+          <w:rFonts w:eastAsiaTheme="minorEastAsia"/>
+          <w:i/>
+          <w:vertAlign w:val="subscript"/>
+        </w:rPr>
+        <w:t>s</w:t>
+      </w:r>
+      <w:r>
+        <w:rPr>
+          <w:rFonts w:eastAsiaTheme="minorEastAsia"/>
+          <w:i/>
+        </w:rPr>
+        <w:t xml:space="preserve"> er større enn motstanden R som vi satte inn i kretsen gir mening fordi det er motstand i de andre komponentene  i kretsen og, spesifikt i </w:t>
+      </w:r>
+      <w:r>
+        <w:rPr>
+          <w:rFonts w:eastAsiaTheme="minorEastAsia"/>
+          <w:i/>
+        </w:rPr>
+        <w:t>dioden.</w:t>
+      </w:r>
+    </w:p>
+    <w:p>
+      <w:pPr>
+        <w:pStyle w:val="Heading2"/>
+      </w:pPr>
+      <w:r>
+        <w:t>1d)</w:t>
+      </w:r>
+    </w:p>
+    <w:p>
+      <w:pPr>
+        <w:pStyle w:val="ListParagraph"/>
+        <w:numPr>
+          <w:ilvl w:val="0"/>
+          <w:numId w:val="2"/>
+        </w:numPr>
+        <w:rPr>
+          <w:rFonts w:eastAsiaTheme="minorEastAsia"/>
+        </w:rPr>
+      </w:pPr>
+      <w:r>
+        <w:t>Beregn effekttapet i motstanden og i LEDen ved 5 Volt, og nevn noen fordeler/ulemper ved å bruke en motstand til å begrense strømmen i en diode.</w:t>
+      </w:r>
+      <w:r>
+        <w:br/>
+      </w:r>
+      <m:oMathPara>
+        <m:oMath>
+          <m:r>
+            <w:rPr>
+              <w:rFonts w:ascii="Cambria Math" w:hAnsi="Cambria Math"/>
+            </w:rPr>
+            <m:t xml:space="preserve">Effekttapet i motstanden blir: </m:t>
+          </m:r>
+          <m:r>
+            <w:rPr>
+              <w:rFonts w:ascii="Cambria Math" w:hAnsi="Cambria Math"/>
+            </w:rPr>
+            <w:br/>
+          </m:r>
+        </m:oMath>
+        <m:oMath>
+          <m:r>
+            <w:rPr>
+              <w:rFonts w:ascii="Cambria Math" w:hAnsi="Cambria Math"/>
+            </w:rPr>
+            <m:t>P=</m:t>
+          </m:r>
+          <m:f>
+            <m:fPr>
+              <m:ctrlPr>
+                <w:rPr>
+                  <w:rFonts w:ascii="Cambria Math" w:hAnsi="Cambria Math"/>
+                  <w:i/>
+                </w:rPr>
+              </m:ctrlPr>
+            </m:fPr>
+            <m:num>
+              <m:sSup>
+                <m:sSupPr>
+                  <m:ctrlPr>
+                    <w:rPr>
+                      <w:rFonts w:ascii="Cambria Math" w:hAnsi="Cambria Math"/>
+                      <w:i/>
+                    </w:rPr>
+                  </m:ctrlPr>
+                </m:sSupPr>
+                <m:e>
+                  <m:r>
+                    <w:rPr>
+                      <w:rFonts w:ascii="Cambria Math" w:hAnsi="Cambria Math"/>
+                    </w:rPr>
+                    <m:t>U</m:t>
+                  </m:r>
+                </m:e>
+                <m:sup>
+                  <m:r>
+                    <w:rPr>
+                      <w:rFonts w:ascii="Cambria Math" w:hAnsi="Cambria Math"/>
+                    </w:rPr>
+                    <m:t>2</m:t>
+                  </m:r>
+                </m:sup>
+              </m:sSup>
+            </m:num>
+            <m:den>
+              <m:r>
+                <w:rPr>
+                  <w:rFonts w:ascii="Cambria Math" w:hAnsi="Cambria Math"/>
+                </w:rPr>
+                <m:t>R</m:t>
+              </m:r>
+            </m:den>
+          </m:f>
+          <m:r>
+            <w:rPr>
+              <w:rFonts w:ascii="Cambria Math" w:hAnsi="Cambria Math"/>
+            </w:rPr>
+            <m:t>=</m:t>
+          </m:r>
+          <m:f>
+            <m:fPr>
+              <m:ctrlPr>
+                <w:rPr>
+                  <w:rFonts w:ascii="Cambria Math" w:hAnsi="Cambria Math"/>
+                  <w:i/>
+                </w:rPr>
+              </m:ctrlPr>
+            </m:fPr>
+            <m:num>
+              <m:r>
+                <w:rPr>
+                  <w:rFonts w:ascii="Cambria Math" w:hAnsi="Cambria Math"/>
+                </w:rPr>
+                <m:t>25</m:t>
+              </m:r>
+            </m:num>
+            <m:den>
+              <m:r>
+                <w:rPr>
+                  <w:rFonts w:ascii="Cambria Math" w:hAnsi="Cambria Math"/>
+                </w:rPr>
+                <m:t>384</m:t>
+              </m:r>
+            </m:den>
+          </m:f>
+          <m:r>
+            <w:rPr>
+              <w:rFonts w:ascii="Cambria Math" w:hAnsi="Cambria Math"/>
+            </w:rPr>
+            <m:t>=0.065W</m:t>
+          </m:r>
+          <m:r>
+            <w:rPr>
+              <w:rFonts w:ascii="Cambria Math" w:hAnsi="Cambria Math"/>
+            </w:rPr>
+            <w:br/>
+          </m:r>
+        </m:oMath>
+        <m:oMath>
+          <m:r>
+            <w:rPr>
+              <w:rFonts w:ascii="Cambria Math" w:hAnsi="Cambria Math"/>
+            </w:rPr>
+            <m:t>Effekttapet i dioden blir da:</m:t>
+          </m:r>
+          <m:r>
+            <w:rPr>
+              <w:rFonts w:ascii="Cambria Math" w:hAnsi="Cambria Math"/>
+            </w:rPr>
+            <w:br/>
+          </m:r>
+        </m:oMath>
+        <m:oMath>
+          <m:r>
+            <w:rPr>
+              <w:rFonts w:ascii="Cambria Math" w:hAnsi="Cambria Math"/>
+            </w:rPr>
+            <m:t>P=</m:t>
+          </m:r>
+          <m:f>
+            <m:fPr>
+              <m:ctrlPr>
+                <w:rPr>
+                  <w:rFonts w:ascii="Cambria Math" w:hAnsi="Cambria Math"/>
+                  <w:i/>
+                </w:rPr>
+              </m:ctrlPr>
+            </m:fPr>
+            <m:num>
+              <m:sSup>
+                <m:sSupPr>
+                  <m:ctrlPr>
+                    <w:rPr>
+                      <w:rFonts w:ascii="Cambria Math" w:hAnsi="Cambria Math"/>
+                      <w:i/>
+                    </w:rPr>
+                  </m:ctrlPr>
+                </m:sSupPr>
+                <m:e>
+                  <m:r>
+                    <w:rPr>
+                      <w:rFonts w:ascii="Cambria Math" w:hAnsi="Cambria Math"/>
+                    </w:rPr>
+                    <m:t>U</m:t>
+                  </m:r>
+                </m:e>
+                <m:sup>
+                  <m:r>
+                    <w:rPr>
+                      <w:rFonts w:ascii="Cambria Math" w:hAnsi="Cambria Math"/>
+                    </w:rPr>
+                    <m:t>2</m:t>
+                  </m:r>
+                </m:sup>
+              </m:sSup>
+            </m:num>
+            <m:den>
+              <m:r>
+                <w:rPr>
+                  <w:rFonts w:ascii="Cambria Math" w:hAnsi="Cambria Math"/>
+                </w:rPr>
+                <m:t>R</m:t>
+              </m:r>
+            </m:den>
+          </m:f>
+          <m:r>
+            <w:rPr>
+              <w:rFonts w:ascii="Cambria Math" w:hAnsi="Cambria Math"/>
+            </w:rPr>
+            <m:t>=</m:t>
+          </m:r>
+          <m:f>
+            <m:fPr>
+              <m:ctrlPr>
+                <w:rPr>
+                  <w:rFonts w:ascii="Cambria Math" w:hAnsi="Cambria Math"/>
+                  <w:i/>
+                </w:rPr>
+              </m:ctrlPr>
+            </m:fPr>
+            <m:num>
+              <m:r>
+                <w:rPr>
+                  <w:rFonts w:ascii="Cambria Math" w:hAnsi="Cambria Math"/>
+                </w:rPr>
+                <m:t>25</m:t>
+              </m:r>
+            </m:num>
+            <m:den>
+              <m:r>
+                <w:rPr>
+                  <w:rFonts w:ascii="Cambria Math" w:hAnsi="Cambria Math"/>
+                </w:rPr>
+                <m:t>432-384</m:t>
+              </m:r>
+            </m:den>
+          </m:f>
+          <m:r>
+            <w:rPr>
+              <w:rFonts w:ascii="Cambria Math" w:hAnsi="Cambria Math"/>
+            </w:rPr>
+            <m:t>=0.52W</m:t>
+          </m:r>
+        </m:oMath>
+      </m:oMathPara>
+    </w:p>
+    <w:p>
+      <w:pPr>
+        <w:pStyle w:val="ListParagraph"/>
+        <w:rPr>
+          <w:rFonts w:eastAsiaTheme="minorEastAsia"/>
+          <w:i/>
+        </w:rPr>
+      </w:pPr>
+      <w:r>
+        <w:rPr>
+          <w:i/>
+        </w:rPr>
+        <w:t xml:space="preserve">Det er en fordel å ha en motstand til å begrense strømmen i dioden fordi den vil beskytte dioden for for høye spenninger som potensiellt kunne ødelagt dioden. </w:t>
+      </w:r>
+      <w:r>
+        <w:rPr>
+          <w:i/>
+        </w:rPr>
+        <w:br/>
+        <w:t>Det er deriomot en ulempe fordi det blir et større effekttap totalt sett i hele kretsen.</w:t>
+      </w:r>
+    </w:p>
+    <w:p>
+      <w:pPr>
+        <w:pStyle w:val="Heading1"/>
+      </w:pPr>
+      <w:r>
+        <w:lastRenderedPageBreak/>
+        <w:t>Oppgave 2</w:t>
+      </w:r>
+    </w:p>
+    <w:p>
+      <w:pPr>
+        <w:pStyle w:val="Heading2"/>
+      </w:pPr>
+      <w:r>
+        <w:t>2a)</w:t>
+      </w:r>
+    </w:p>
+    <w:p>
+      <w:pPr>
+        <w:pStyle w:val="ListParagraph"/>
+        <w:numPr>
+          <w:ilvl w:val="0"/>
+          <w:numId w:val="1"/>
+        </w:numPr>
+      </w:pPr>
+      <w:r>
+        <w:t>Finn en zener-diode (BZX793V3 små, røde, glassinnkapslede), og en motstan</w:t>
+      </w:r>
+      <w:r>
+        <w:t xml:space="preserve">d R med verdi omtrent 1 kOhm. </w:t>
+      </w:r>
+    </w:p>
+    <w:p>
+      <w:pPr>
+        <w:pStyle w:val="ListParagraph"/>
+        <w:numPr>
+          <w:ilvl w:val="0"/>
+          <w:numId w:val="1"/>
+        </w:numPr>
+      </w:pPr>
+      <w:r>
+        <w:t>Koble opp kretsen over. Bruk variable power supply (VPS)-instrumentet til å sette spenninger på kretsen.</w:t>
+      </w:r>
+    </w:p>
+    <w:p>
+      <w:pPr>
+        <w:pStyle w:val="ListParagraph"/>
+        <w:numPr>
+          <w:ilvl w:val="0"/>
+          <w:numId w:val="1"/>
+        </w:numPr>
+      </w:pPr>
+      <w:r>
+        <w:t xml:space="preserve"> </w:t>
+      </w:r>
+      <w:r>
+        <w:t>Mål VO mens du varierer VS fra 0 Volt til 12 Volt. Bruk MATLAB eller lignende til å lage et plott av målingene, der forsyningspenningen går langs x-aksen. Lever med plottet.</w:t>
+      </w:r>
+      <w:r>
+        <w:br/>
+      </w:r>
+      <w:r>
+        <w:rPr>
+          <w:noProof/>
+          <w:lang w:eastAsia="nb-NO"/>
+        </w:rPr>
+        <w:drawing>
+          <wp:inline distT="0" distB="0" distL="0" distR="0">
+            <wp:extent cx="5731510" cy="5009602"/>
+            <wp:effectExtent l="0" t="0" r="2540" b="635"/>
+            <wp:docPr id="3" name="Picture 3" descr="C:\Users\Alekander\Desktop\OneDrive-2016-04-11\Oppgave2a.png"/>
+            <wp:cNvGraphicFramePr>
+              <a:graphicFrameLocks xmlns:a="http://schemas.openxmlformats.org/drawingml/2006/main" noChangeAspect="1"/>
+            </wp:cNvGraphicFramePr>
+            <a:graphic xmlns:a="http://schemas.openxmlformats.org/drawingml/2006/main">
+              <a:graphicData uri="http://schemas.openxmlformats.org/drawingml/2006/picture">
+                <pic:pic xmlns:pic="http://schemas.openxmlformats.org/drawingml/2006/picture">
+                  <pic:nvPicPr>
+                    <pic:cNvPr id="0" name="Picture 5" descr="C:\Users\Alekander\Desktop\OneDrive-2016-04-11\Oppgave2a.png"/>
+                    <pic:cNvPicPr>
+                      <a:picLocks noChangeAspect="1" noChangeArrowheads="1"/>
+                    </pic:cNvPicPr>
+                  </pic:nvPicPr>
+                  <pic:blipFill>
+                    <a:blip r:embed="rId9">
+                      <a:extLst>
+                        <a:ext uri="{28A0092B-C50C-407E-A947-70E740481C1C}">
+                          <a14:useLocalDpi xmlns:a14="http://schemas.microsoft.com/office/drawing/2010/main" val="0"/>
+                        </a:ext>
+                      </a:extLst>
+                    </a:blip>
+                    <a:srcRect/>
+                    <a:stretch>
+                      <a:fillRect/>
+                    </a:stretch>
+                  </pic:blipFill>
+                  <pic:spPr bwMode="auto">
+                    <a:xfrm>
+                      <a:off x="0" y="0"/>
+                      <a:ext cx="5731510" cy="5009602"/>
+                    </a:xfrm>
+                    <a:prstGeom prst="rect">
+                      <a:avLst/>
+                    </a:prstGeom>
+                    <a:noFill/>
+                    <a:ln>
+                      <a:noFill/>
+                    </a:ln>
+                  </pic:spPr>
+                </pic:pic>
+              </a:graphicData>
+            </a:graphic>
+          </wp:inline>
+        </w:drawing>
+      </w:r>
+    </w:p>
+    <w:p>
+      <w:pPr>
+        <w:pStyle w:val="Heading2"/>
+      </w:pPr>
+      <w:r>
+        <w:t xml:space="preserve">2b) </w:t>
+      </w:r>
+    </w:p>
+    <w:p>
+      <w:pPr>
+        <w:pStyle w:val="ListParagraph"/>
+        <w:numPr>
+          <w:ilvl w:val="0"/>
+          <w:numId w:val="4"/>
+        </w:numPr>
+      </w:pPr>
+      <w:r>
+        <w:t xml:space="preserve">Vurder for hvilke innspenninger du synes utspenningen er stabil. </w:t>
+      </w:r>
+      <w:r>
+        <w:br/>
+      </w:r>
+      <w:r>
+        <w:rPr>
+          <w:i/>
+        </w:rPr>
+        <w:t>Vi mener at utspenningen er stabil fra 7V og mer på innspenningen</w:t>
+      </w:r>
+    </w:p>
+    <w:p>
+      <w:pPr>
+        <w:pStyle w:val="ListParagraph"/>
+        <w:numPr>
+          <w:ilvl w:val="0"/>
+          <w:numId w:val="4"/>
+        </w:numPr>
+      </w:pPr>
+      <w:r>
+        <w:t>Finn effekttapet i motstanden ved den høyeste spenningen (12 Volt) og den laveste s</w:t>
+      </w:r>
+      <w:r>
+        <w:t>penningen du syntes var stabil.</w:t>
+      </w:r>
+      <w:r>
+        <w:br/>
+      </w:r>
+      <m:oMathPara>
+        <m:oMath>
+          <m:r>
+            <w:rPr>
+              <w:rFonts w:ascii="Cambria Math" w:hAnsi="Cambria Math"/>
+            </w:rPr>
+            <m:t>Effekttap ved 12V:</m:t>
+          </m:r>
+          <m:r>
+            <w:rPr>
+              <w:rFonts w:ascii="Cambria Math" w:hAnsi="Cambria Math"/>
+            </w:rPr>
+            <w:br/>
+          </m:r>
+        </m:oMath>
+        <m:oMath>
+          <m:r>
+            <w:rPr>
+              <w:rFonts w:ascii="Cambria Math" w:hAnsi="Cambria Math"/>
+            </w:rPr>
+            <m:t>P=</m:t>
+          </m:r>
+          <m:f>
+            <m:fPr>
+              <m:ctrlPr>
+                <w:rPr>
+                  <w:rFonts w:ascii="Cambria Math" w:hAnsi="Cambria Math"/>
+                  <w:i/>
+                </w:rPr>
+              </m:ctrlPr>
+            </m:fPr>
+            <m:num>
+              <m:sSup>
+                <m:sSupPr>
+                  <m:ctrlPr>
+                    <w:rPr>
+                      <w:rFonts w:ascii="Cambria Math" w:hAnsi="Cambria Math"/>
+                      <w:i/>
+                    </w:rPr>
+                  </m:ctrlPr>
+                </m:sSupPr>
+                <m:e>
+                  <m:d>
+                    <m:dPr>
+                      <m:ctrlPr>
+                        <w:rPr>
+                          <w:rFonts w:ascii="Cambria Math" w:hAnsi="Cambria Math"/>
+                          <w:i/>
+                        </w:rPr>
+                      </m:ctrlPr>
+                    </m:dPr>
+                    <m:e>
+                      <m:r>
+                        <w:rPr>
+                          <w:rFonts w:ascii="Cambria Math" w:hAnsi="Cambria Math"/>
+                        </w:rPr>
+                        <m:t>12-0.79</m:t>
+                      </m:r>
+                    </m:e>
+                  </m:d>
+                </m:e>
+                <m:sup>
+                  <m:r>
+                    <w:rPr>
+                      <w:rFonts w:ascii="Cambria Math" w:hAnsi="Cambria Math"/>
+                    </w:rPr>
+                    <m:t>2</m:t>
+                  </m:r>
+                </m:sup>
+              </m:sSup>
+            </m:num>
+            <m:den>
+              <m:r>
+                <w:rPr>
+                  <w:rFonts w:ascii="Cambria Math" w:hAnsi="Cambria Math"/>
+                </w:rPr>
+                <m:t>984</m:t>
+              </m:r>
+            </m:den>
+          </m:f>
+          <m:r>
+            <w:rPr>
+              <w:rFonts w:ascii="Cambria Math" w:hAnsi="Cambria Math"/>
+            </w:rPr>
+            <m:t>=0.13W</m:t>
+          </m:r>
+          <m:r>
+            <w:rPr>
+              <w:rFonts w:ascii="Cambria Math" w:hAnsi="Cambria Math"/>
+            </w:rPr>
+            <w:br/>
+          </m:r>
+        </m:oMath>
+        <m:oMath>
+          <m:r>
+            <w:rPr>
+              <w:rFonts w:ascii="Cambria Math" w:hAnsi="Cambria Math"/>
+            </w:rPr>
+            <m:t xml:space="preserve">Effekttap ved laveste stabile spenning </m:t>
+          </m:r>
+          <m:d>
+            <m:dPr>
+              <m:ctrlPr>
+                <w:rPr>
+                  <w:rFonts w:ascii="Cambria Math" w:hAnsi="Cambria Math"/>
+                  <w:i/>
+                </w:rPr>
+              </m:ctrlPr>
+            </m:dPr>
+            <m:e>
+              <m:r>
+                <w:rPr>
+                  <w:rFonts w:ascii="Cambria Math" w:hAnsi="Cambria Math"/>
+                </w:rPr>
+                <m:t>7V</m:t>
+              </m:r>
+            </m:e>
+          </m:d>
+          <m:r>
+            <w:rPr>
+              <w:rFonts w:ascii="Cambria Math" w:hAnsi="Cambria Math"/>
+            </w:rPr>
+            <m:t>:</m:t>
+          </m:r>
+          <m:r>
+            <w:rPr>
+              <w:rFonts w:ascii="Cambria Math" w:hAnsi="Cambria Math"/>
+            </w:rPr>
+            <w:br/>
+          </m:r>
+        </m:oMath>
+        <m:oMath>
+          <m:r>
+            <w:rPr>
+              <w:rFonts w:ascii="Cambria Math" w:hAnsi="Cambria Math"/>
+            </w:rPr>
+            <m:t>P=</m:t>
+          </m:r>
+          <m:f>
+            <m:fPr>
+              <m:ctrlPr>
+                <w:rPr>
+                  <w:rFonts w:ascii="Cambria Math" w:hAnsi="Cambria Math"/>
+                  <w:i/>
+                </w:rPr>
+              </m:ctrlPr>
+            </m:fPr>
+            <m:num>
+              <m:sSup>
+                <m:sSupPr>
+                  <m:ctrlPr>
+                    <w:rPr>
+                      <w:rFonts w:ascii="Cambria Math" w:hAnsi="Cambria Math"/>
+                      <w:i/>
+                    </w:rPr>
+                  </m:ctrlPr>
+                </m:sSupPr>
+                <m:e>
+                  <m:d>
+                    <m:dPr>
+                      <m:ctrlPr>
+                        <w:rPr>
+                          <w:rFonts w:ascii="Cambria Math" w:hAnsi="Cambria Math"/>
+                          <w:i/>
+                        </w:rPr>
+                      </m:ctrlPr>
+                    </m:dPr>
+                    <m:e>
+                      <m:r>
+                        <w:rPr>
+                          <w:rFonts w:ascii="Cambria Math" w:hAnsi="Cambria Math"/>
+                        </w:rPr>
+                        <m:t>7-0.77</m:t>
+                      </m:r>
+                    </m:e>
+                  </m:d>
+                </m:e>
+                <m:sup>
+                  <m:r>
+                    <w:rPr>
+                      <w:rFonts w:ascii="Cambria Math" w:hAnsi="Cambria Math"/>
+                    </w:rPr>
+                    <m:t>2</m:t>
+                  </m:r>
+                </m:sup>
+              </m:sSup>
+            </m:num>
+            <m:den>
+              <m:r>
+                <w:rPr>
+                  <w:rFonts w:ascii="Cambria Math" w:hAnsi="Cambria Math"/>
+                </w:rPr>
+                <m:t>984</m:t>
+              </m:r>
+            </m:den>
+          </m:f>
+          <m:r>
+            <w:rPr>
+              <w:rFonts w:ascii="Cambria Math" w:hAnsi="Cambria Math"/>
+            </w:rPr>
+            <m:t>=0.04W</m:t>
+          </m:r>
+        </m:oMath>
+      </m:oMathPara>
+    </w:p>
+    <w:p>
+      <w:pPr>
+        <w:pStyle w:val="ListParagraph"/>
+        <w:numPr>
+          <w:ilvl w:val="0"/>
+          <w:numId w:val="4"/>
+        </w:numPr>
+      </w:pPr>
+      <w:r>
+        <w:lastRenderedPageBreak/>
+        <w:t>Hva kunne skje med kretsen dersom R ble valgt for liten og V</w:t>
+      </w:r>
+      <w:r>
+        <w:rPr>
+          <w:vertAlign w:val="subscript"/>
+        </w:rPr>
+        <w:t>s</w:t>
+      </w:r>
+      <w:r>
+        <w:t xml:space="preserve"> ble for stor? </w:t>
+      </w:r>
+      <w:r>
+        <w:br/>
+      </w:r>
+      <w:r>
+        <w:rPr>
+          <w:i/>
+        </w:rPr>
+        <w:t>Man ville fått for høy spenning i dioden, og det blir en breakdown. Motstanden vil også bli svært varm til slutt.</w:t>
+      </w:r>
+    </w:p>
+    <w:p>
+      <w:pPr>
+        <w:pStyle w:val="ListParagraph"/>
+        <w:numPr>
+          <w:ilvl w:val="0"/>
+          <w:numId w:val="4"/>
+        </w:numPr>
+      </w:pPr>
+      <w:r>
+        <w:t xml:space="preserve">Hvordan </w:t>
+      </w:r>
+      <w:r>
+        <w:t>mener du karakteristikken for V</w:t>
+      </w:r>
+      <w:r>
+        <w:rPr>
+          <w:vertAlign w:val="subscript"/>
+        </w:rPr>
+        <w:t>0</w:t>
+      </w:r>
+      <w:r>
+        <w:t xml:space="preserve"> (som funksjon av V</w:t>
+      </w:r>
+      <w:r>
+        <w:rPr>
+          <w:vertAlign w:val="subscript"/>
+        </w:rPr>
+        <w:t>s</w:t>
+      </w:r>
+      <w:r>
+        <w:t>) ville se ut, dersom R ble valgt som en stor motstand (for eksempel 100k)?</w:t>
+      </w:r>
+      <w:r>
+        <w:br/>
+      </w:r>
+      <w:r>
+        <w:rPr>
+          <w:i/>
+        </w:rPr>
+        <w:t>Det ville blitt minimal endring i V</w:t>
+      </w:r>
+      <w:r>
+        <w:rPr>
+          <w:i/>
+          <w:vertAlign w:val="subscript"/>
+        </w:rPr>
+        <w:t>0</w:t>
+      </w:r>
+      <w:r>
+        <w:rPr>
+          <w:i/>
+        </w:rPr>
+        <w:t xml:space="preserve">  ved endring av innspenningen ved en så høy motstand.</w:t>
+      </w:r>
+    </w:p>
+    <w:p>
+      <w:pPr>
+        <w:pStyle w:val="Heading2"/>
+      </w:pPr>
+      <w:r>
+        <w:t xml:space="preserve">2c) </w:t>
+      </w:r>
+    </w:p>
+    <w:p>
+      <w:pPr>
+        <w:rPr>
+          <w:i/>
+        </w:rPr>
+      </w:pPr>
+      <w:r>
+        <w:t>Hva ville skje med V</w:t>
+      </w:r>
+      <w:r>
+        <w:rPr>
+          <w:vertAlign w:val="subscript"/>
+        </w:rPr>
+        <w:t>0</w:t>
+      </w:r>
+      <w:r>
+        <w:t xml:space="preserve"> dersom man satte en lastmotstand i parallell med dioden?</w:t>
+      </w:r>
+      <w:r>
+        <w:br/>
+      </w:r>
+      <w:r>
+        <w:rPr>
+          <w:i/>
+        </w:rPr>
+        <w:t>Det vil ikke bli noen som helst merkbar endring når man legger til en lastmotstand</w:t>
+      </w:r>
+    </w:p>
+    <w:p/>
+    <w:p>
+      <w:pPr>
+        <w:pStyle w:val="Heading1"/>
+      </w:pPr>
+      <w:r>
+        <w:t>Oppgave 3</w:t>
+      </w:r>
+    </w:p>
+    <w:p>
+      <w:pPr>
+        <w:pStyle w:val="Heading2"/>
+      </w:pPr>
+      <w:r>
+        <w:t xml:space="preserve">3a) </w:t>
+      </w:r>
+    </w:p>
+    <w:p>
+      <w:pPr>
+        <w:pStyle w:val="ListParagraph"/>
+        <w:numPr>
+          <w:ilvl w:val="0"/>
+          <w:numId w:val="1"/>
+        </w:numPr>
+      </w:pPr>
+      <w:r>
+        <w:t xml:space="preserve">Bruk R = 1 kΩ, C = 10 µF og la kildespenningen styres av FGEN. Koble så opp kretsen i figuren over. </w:t>
+      </w:r>
+    </w:p>
+    <w:p>
+      <w:pPr>
+        <w:pStyle w:val="ListParagraph"/>
+        <w:numPr>
+          <w:ilvl w:val="0"/>
+          <w:numId w:val="1"/>
+        </w:numPr>
+      </w:pPr>
+      <w:r>
+        <w:t>Start en sinus med V</w:t>
+      </w:r>
+      <w:r>
+        <w:rPr>
+          <w:vertAlign w:val="subscript"/>
+        </w:rPr>
+        <w:t>P-P</w:t>
+      </w:r>
+      <w:r>
+        <w:t xml:space="preserve"> = 10 Volt (maks.), og offset 0 Volt. Bruk oscilloskopet til å </w:t>
+      </w:r>
+      <w:r>
+        <w:t>se på både V</w:t>
+      </w:r>
+      <w:r>
+        <w:rPr>
+          <w:vertAlign w:val="subscript"/>
+        </w:rPr>
+        <w:t>s</w:t>
+      </w:r>
+      <w:r>
+        <w:t xml:space="preserve"> og V</w:t>
+      </w:r>
+      <w:r>
+        <w:rPr>
+          <w:vertAlign w:val="subscript"/>
+        </w:rPr>
+        <w:t>0</w:t>
+      </w:r>
+      <w:r>
+        <w:t xml:space="preserve"> samtidig. </w:t>
+      </w:r>
+    </w:p>
+    <w:p>
+      <w:pPr>
+        <w:pStyle w:val="ListParagraph"/>
+        <w:numPr>
+          <w:ilvl w:val="0"/>
+          <w:numId w:val="1"/>
+        </w:numPr>
+      </w:pPr>
+      <w:r>
+        <w:t>Juster frekvensen til kildespenningen til 50 Hz og ta et skjermbilde fra oscilloskopet</w:t>
+      </w:r>
+      <w:r>
+        <w:t xml:space="preserve"> der ca 2 perioder er synlig. </w:t>
+      </w:r>
+      <w:r>
+        <w:br/>
+      </w:r>
+    </w:p>
+    <w:p>
+      <w:pPr>
+        <w:pStyle w:val="ListParagraph"/>
+        <w:numPr>
+          <w:ilvl w:val="0"/>
+          <w:numId w:val="1"/>
+        </w:numPr>
+      </w:pPr>
+      <w:r>
+        <w:t>Juster frekvensen opp til spenningen på VO ikke varierer mer enn med 500 mV Noter frekvensen og ta et skjermbilde fra oscilloskopet der ca 2 perioder er synlig.</w:t>
+      </w:r>
+      <w:r>
+        <w:br/>
+      </w:r>
+      <w:r>
+        <w:rPr>
+          <w:noProof/>
+          <w:lang w:eastAsia="nb-NO"/>
+        </w:rPr>
+        <w:drawing>
+          <wp:inline distT="0" distB="0" distL="0" distR="0">
+            <wp:extent cx="3959758" cy="4084320"/>
+            <wp:effectExtent l="0" t="0" r="3175" b="0"/>
+            <wp:docPr id="4" name="Picture 4" descr="C:\Users\Alekander\Desktop\OneDrive-2016-04-11\oppgave3a2.png"/>
+            <wp:cNvGraphicFramePr>
+              <a:graphicFrameLocks xmlns:a="http://schemas.openxmlformats.org/drawingml/2006/main" noChangeAspect="1"/>
+            </wp:cNvGraphicFramePr>
+            <a:graphic xmlns:a="http://schemas.openxmlformats.org/drawingml/2006/main">
+              <a:graphicData uri="http://schemas.openxmlformats.org/drawingml/2006/picture">
+                <pic:pic xmlns:pic="http://schemas.openxmlformats.org/drawingml/2006/picture">
+                  <pic:nvPicPr>
+                    <pic:cNvPr id="0" name="Picture 6" descr="C:\Users\Alekander\Desktop\OneDrive-2016-04-11\oppgave3a2.png"/>
+                    <pic:cNvPicPr>
+                      <a:picLocks noChangeAspect="1" noChangeArrowheads="1"/>
+                    </pic:cNvPicPr>
+                  </pic:nvPicPr>
+                  <pic:blipFill>
+                    <a:blip r:embed="rId10">
+                      <a:extLst>
+                        <a:ext uri="{28A0092B-C50C-407E-A947-70E740481C1C}">
+                          <a14:useLocalDpi xmlns:a14="http://schemas.microsoft.com/office/drawing/2010/main" val="0"/>
+                        </a:ext>
+                      </a:extLst>
+                    </a:blip>
+                    <a:srcRect/>
+                    <a:stretch>
+                      <a:fillRect/>
+                    </a:stretch>
+                  </pic:blipFill>
+                  <pic:spPr bwMode="auto">
+                    <a:xfrm>
+                      <a:off x="0" y="0"/>
+                      <a:ext cx="3966377" cy="4091147"/>
+                    </a:xfrm>
+                    <a:prstGeom prst="rect">
+                      <a:avLst/>
+                    </a:prstGeom>
+                    <a:noFill/>
+                    <a:ln>
+                      <a:noFill/>
+                    </a:ln>
+                  </pic:spPr>
+                </pic:pic>
+              </a:graphicData>
+            </a:graphic>
+          </wp:inline>
+        </w:drawing>
+      </w:r>
+    </w:p>
+    <w:p>
+      <w:pPr>
+        <w:pStyle w:val="Heading2"/>
+      </w:pPr>
+      <w:r>
+        <w:lastRenderedPageBreak/>
+        <w:t xml:space="preserve">3b) </w:t>
+      </w:r>
+    </w:p>
+    <w:p>
+      <w:pPr>
+        <w:pStyle w:val="ListParagraph"/>
+        <w:numPr>
+          <w:ilvl w:val="0"/>
+          <w:numId w:val="5"/>
+        </w:numPr>
+      </w:pPr>
+      <w:r>
+        <w:t>Nevn tre ting som kan gjøres (i kretstopologien i skjemaet over) for å holde</w:t>
+      </w:r>
+      <w:r>
+        <w:t xml:space="preserve"> spenningen på V</w:t>
+      </w:r>
+      <w:r>
+        <w:rPr>
+          <w:vertAlign w:val="subscript"/>
+        </w:rPr>
+        <w:t>0</w:t>
+      </w:r>
+      <w:r>
+        <w:t xml:space="preserve"> mer stabil. </w:t>
+      </w:r>
+    </w:p>
+    <w:p>
+      <w:pPr>
+        <w:pStyle w:val="ListParagraph"/>
+        <w:numPr>
+          <w:ilvl w:val="0"/>
+          <w:numId w:val="5"/>
+        </w:numPr>
+      </w:pPr>
+      <w:r>
+        <w:t>Nevn to alternative kretstopologier for å likerette et AC signal og fordelene med disse</w:t>
+      </w:r>
+    </w:p>
+    <w:p/>
+    <w:p>
+      <w:pPr>
+        <w:pStyle w:val="Heading1"/>
+      </w:pPr>
+      <w:r>
+        <w:t>Oppgave 4</w:t>
+      </w:r>
+    </w:p>
+    <w:p>
+      <w:pPr>
+        <w:pStyle w:val="Heading2"/>
+      </w:pPr>
+      <w:r>
+        <w:t>4a</w:t>
+      </w:r>
+      <w:r>
+        <w:t xml:space="preserve">) </w:t>
+      </w:r>
+    </w:p>
+    <w:p>
+      <w:pPr>
+        <w:pStyle w:val="ListParagraph"/>
+        <w:numPr>
+          <w:ilvl w:val="0"/>
+          <w:numId w:val="1"/>
+        </w:numPr>
+      </w:pPr>
+      <w:r>
+        <w:t xml:space="preserve">Gjør deg først opp en mening om hvordan kretsen skal fungere. </w:t>
+      </w:r>
+    </w:p>
+    <w:p>
+      <w:pPr>
+        <w:pStyle w:val="ListParagraph"/>
+        <w:numPr>
+          <w:ilvl w:val="0"/>
+          <w:numId w:val="1"/>
+        </w:numPr>
+      </w:pPr>
+      <w:r>
+        <w:t>Koble opp kretsen med R</w:t>
+      </w:r>
+      <w:r>
+        <w:rPr>
+          <w:vertAlign w:val="subscript"/>
+        </w:rPr>
+        <w:t>L</w:t>
+      </w:r>
+      <w:r>
+        <w:t xml:space="preserve"> = 4.7 kΩ. Pass på polariteten til elektrolyttkond</w:t>
+      </w:r>
+      <w:r>
+        <w:t>ensatoren. La kildespenningen V</w:t>
+      </w:r>
+      <w:r>
+        <w:rPr>
+          <w:vertAlign w:val="subscript"/>
+        </w:rPr>
+        <w:t>S</w:t>
+      </w:r>
+      <w:r>
+        <w:t xml:space="preserve"> være en DC-s</w:t>
+      </w:r>
+      <w:r>
+        <w:t xml:space="preserve">penning fra VPS-instrumentet. </w:t>
+      </w:r>
+    </w:p>
+    <w:p>
+      <w:pPr>
+        <w:pStyle w:val="ListParagraph"/>
+        <w:numPr>
+          <w:ilvl w:val="0"/>
+          <w:numId w:val="1"/>
+        </w:numPr>
+      </w:pPr>
+      <w:r>
+        <w:t xml:space="preserve">Sett VPS til 10 Volt og </w:t>
+      </w:r>
+      <w:r>
+        <w:t>mål V</w:t>
+      </w:r>
+      <w:r>
+        <w:rPr>
+          <w:vertAlign w:val="subscript"/>
+        </w:rPr>
+        <w:t>X</w:t>
+      </w:r>
+      <w:r>
+        <w:t>, V</w:t>
+      </w:r>
+      <w:r>
+        <w:rPr>
+          <w:vertAlign w:val="subscript"/>
+        </w:rPr>
+        <w:t>REF</w:t>
+      </w:r>
+      <w:r>
+        <w:t xml:space="preserve"> og V</w:t>
+      </w:r>
+      <w:r>
+        <w:rPr>
+          <w:vertAlign w:val="subscript"/>
+        </w:rPr>
+        <w:t>0</w:t>
+      </w:r>
+      <w:r>
+        <w:t xml:space="preserve"> , og finn V</w:t>
+      </w:r>
+      <w:r>
+        <w:rPr>
+          <w:vertAlign w:val="subscript"/>
+        </w:rPr>
+        <w:t>BE</w:t>
+      </w:r>
+      <w:r>
+        <w:t xml:space="preserve"> for den bipolare npn-transi</w:t>
+      </w:r>
+      <w:r>
+        <w:t xml:space="preserve">storen. </w:t>
+      </w:r>
+      <w:r>
+        <w:br/>
+      </w:r>
+      <m:oMathPara>
+        <m:oMath>
+          <m:r>
+            <w:rPr>
+              <w:rFonts w:ascii="Cambria Math" w:hAnsi="Cambria Math"/>
+            </w:rPr>
+            <m:t>Vx=9.764V</m:t>
+          </m:r>
+          <m:r>
+            <w:rPr>
+              <w:rFonts w:ascii="Cambria Math" w:hAnsi="Cambria Math"/>
+            </w:rPr>
+            <w:br/>
+          </m:r>
+        </m:oMath>
+        <m:oMath>
+          <m:r>
+            <w:rPr>
+              <w:rFonts w:ascii="Cambria Math" w:hAnsi="Cambria Math"/>
+            </w:rPr>
+            <m:t>Vref=3.381V</m:t>
+          </m:r>
+          <m:r>
+            <w:rPr>
+              <w:rFonts w:ascii="Cambria Math" w:hAnsi="Cambria Math"/>
+            </w:rPr>
+            <w:br/>
+          </m:r>
+        </m:oMath>
+        <m:oMath>
+          <m:r>
+            <w:rPr>
+              <w:rFonts w:ascii="Cambria Math" w:hAnsi="Cambria Math"/>
+            </w:rPr>
+            <m:t>Vo=2.787V</m:t>
+          </m:r>
+          <m:r>
+            <w:rPr>
+              <w:rFonts w:ascii="Cambria Math" w:hAnsi="Cambria Math"/>
+            </w:rPr>
+            <w:br/>
+          </m:r>
+        </m:oMath>
+        <m:oMath>
+          <m:r>
+            <w:rPr>
+              <w:rFonts w:ascii="Cambria Math" w:hAnsi="Cambria Math"/>
+            </w:rPr>
+            <m:t>Vbe=0.593V</m:t>
+          </m:r>
+        </m:oMath>
+      </m:oMathPara>
+    </w:p>
+    <w:p>
+      <w:pPr>
+        <w:pStyle w:val="ListParagraph"/>
+        <w:numPr>
+          <w:ilvl w:val="0"/>
+          <w:numId w:val="1"/>
+        </w:numPr>
+      </w:pPr>
+      <w:r>
+        <w:t>Just</w:t>
+      </w:r>
+      <w:r>
+        <w:t>er ned kildespenningen V</w:t>
+      </w:r>
+      <w:r>
+        <w:rPr>
+          <w:vertAlign w:val="subscript"/>
+        </w:rPr>
+        <w:t>S</w:t>
+      </w:r>
+      <w:r>
+        <w:t xml:space="preserve"> til V</w:t>
+      </w:r>
+      <w:r>
+        <w:rPr>
+          <w:vertAlign w:val="subscript"/>
+        </w:rPr>
+        <w:t>0</w:t>
+      </w:r>
+      <w:r>
+        <w:t xml:space="preserve"> har falt </w:t>
+      </w:r>
+      <w:r>
+        <w:t>med omtrent 15 % og oppgi hva V</w:t>
+      </w:r>
+      <w:r>
+        <w:rPr>
+          <w:vertAlign w:val="subscript"/>
+        </w:rPr>
+        <w:t>S</w:t>
+      </w:r>
+      <w:r>
+        <w:t xml:space="preserve"> og V</w:t>
+      </w:r>
+      <w:r>
+        <w:rPr>
+          <w:vertAlign w:val="subscript"/>
+        </w:rPr>
+        <w:t>X</w:t>
+      </w:r>
+      <w:r>
+        <w:t xml:space="preserve"> er nå.</w:t>
+      </w:r>
+      <w:r>
+        <w:br/>
+      </w:r>
+      <m:oMathPara>
+        <m:oMath>
+          <m:r>
+            <w:rPr>
+              <w:rFonts w:ascii="Cambria Math" w:hAnsi="Cambria Math"/>
+            </w:rPr>
+            <m:t>Justert Vs=5.27V</m:t>
+          </m:r>
+          <m:r>
+            <w:rPr>
+              <w:rFonts w:ascii="Cambria Math" w:hAnsi="Cambria Math"/>
+            </w:rPr>
+            <w:br/>
+          </m:r>
+        </m:oMath>
+        <m:oMath>
+          <m:r>
+            <w:rPr>
+              <w:rFonts w:ascii="Cambria Math" w:hAnsi="Cambria Math"/>
+            </w:rPr>
+            <m:t>Ny Vx=5.076V</m:t>
+          </m:r>
+        </m:oMath>
+      </m:oMathPara>
+    </w:p>
+    <w:p>
+      <w:pPr>
+        <w:pStyle w:val="Heading2"/>
+      </w:pPr>
+      <w:r>
+        <w:t xml:space="preserve">4b) </w:t>
+      </w:r>
+    </w:p>
+    <w:p>
+      <w:pPr>
+        <w:pStyle w:val="ListParagraph"/>
+        <w:numPr>
+          <w:ilvl w:val="0"/>
+          <w:numId w:val="1"/>
+        </w:numPr>
+      </w:pPr>
+      <w:r>
+        <w:t>La V</w:t>
+      </w:r>
+      <w:r>
+        <w:rPr>
+          <w:vertAlign w:val="subscript"/>
+        </w:rPr>
+        <w:t>S</w:t>
+      </w:r>
+      <w:r>
+        <w:t xml:space="preserve"> styres fra FGEN. Sett på en sinus med maks</w:t>
+      </w:r>
+      <w:r>
+        <w:t xml:space="preserve">. amplitude, og maks. offset. </w:t>
+      </w:r>
+    </w:p>
+    <w:p>
+      <w:pPr>
+        <w:pStyle w:val="ListParagraph"/>
+        <w:numPr>
+          <w:ilvl w:val="0"/>
+          <w:numId w:val="1"/>
+        </w:numPr>
+      </w:pPr>
+      <w:r>
+        <w:t>Juster frekvensen på FGEN slik at minimumsverdien for V</w:t>
+      </w:r>
+      <w:r>
+        <w:rPr>
+          <w:vertAlign w:val="subscript"/>
+        </w:rPr>
+        <w:t>X</w:t>
+      </w:r>
+      <w:r>
+        <w:t xml:space="preserve"> ligger like o</w:t>
+      </w:r>
+      <w:r>
+        <w:t>ver den verdien du fant for V</w:t>
+      </w:r>
+      <w:r>
+        <w:rPr>
+          <w:vertAlign w:val="subscript"/>
+        </w:rPr>
+        <w:t>x</w:t>
+      </w:r>
+      <w:r>
+        <w:t xml:space="preserve"> på oppgave 4a. Ta et skjermbilde fra oscilloskopet der du viser at V</w:t>
+      </w:r>
+      <w:r>
+        <w:rPr>
+          <w:vertAlign w:val="subscript"/>
+        </w:rPr>
+        <w:t>X</w:t>
+      </w:r>
+      <w:r>
+        <w:t xml:space="preserve"> varierer, mens V</w:t>
+      </w:r>
+      <w:r>
+        <w:rPr>
+          <w:vertAlign w:val="subscript"/>
+        </w:rPr>
+        <w:t>0</w:t>
+      </w:r>
+      <w:r>
+        <w:t xml:space="preserve"> er stabil. </w:t>
+      </w:r>
+      <w:r>
+        <w:br/>
+      </w:r>
+      <w:r>
+        <w:rPr>
+          <w:noProof/>
+          <w:lang w:eastAsia="nb-NO"/>
+        </w:rPr>
+        <w:drawing>
+          <wp:inline distT="0" distB="0" distL="0" distR="0">
+            <wp:extent cx="5731510" cy="3226445"/>
+            <wp:effectExtent l="0" t="0" r="2540" b="0"/>
+            <wp:docPr id="6" name="Picture 6" descr="C:\Users\Alekander\Desktop\OneDrive-2016-04-11\oppgave4b2.png"/>
+            <wp:cNvGraphicFramePr>
+              <a:graphicFrameLocks xmlns:a="http://schemas.openxmlformats.org/drawingml/2006/main" noChangeAspect="1"/>
+            </wp:cNvGraphicFramePr>
+            <a:graphic xmlns:a="http://schemas.openxmlformats.org/drawingml/2006/main">
+              <a:graphicData uri="http://schemas.openxmlformats.org/drawingml/2006/picture">
+                <pic:pic xmlns:pic="http://schemas.openxmlformats.org/drawingml/2006/picture">
+                  <pic:nvPicPr>
+                    <pic:cNvPr id="0" name="Picture 9" descr="C:\Users\Alekander\Desktop\OneDrive-2016-04-11\oppgave4b2.png"/>
+                    <pic:cNvPicPr>
+                      <a:picLocks noChangeAspect="1" noChangeArrowheads="1"/>
+                    </pic:cNvPicPr>
+                  </pic:nvPicPr>
+                  <pic:blipFill>
+                    <a:blip r:embed="rId11">
+                      <a:extLst>
+                        <a:ext uri="{28A0092B-C50C-407E-A947-70E740481C1C}">
+                          <a14:useLocalDpi xmlns:a14="http://schemas.microsoft.com/office/drawing/2010/main" val="0"/>
+                        </a:ext>
+                      </a:extLst>
+                    </a:blip>
+                    <a:srcRect/>
+                    <a:stretch>
+                      <a:fillRect/>
+                    </a:stretch>
+                  </pic:blipFill>
+                  <pic:spPr bwMode="auto">
+                    <a:xfrm>
+                      <a:off x="0" y="0"/>
+                      <a:ext cx="5731510" cy="3226445"/>
+                    </a:xfrm>
+                    <a:prstGeom prst="rect">
+                      <a:avLst/>
+                    </a:prstGeom>
+                    <a:noFill/>
+                    <a:ln>
+                      <a:noFill/>
+                    </a:ln>
+                  </pic:spPr>
+                </pic:pic>
+              </a:graphicData>
+            </a:graphic>
+          </wp:inline>
+        </w:drawing>
+      </w:r>
+    </w:p>
+    <w:p>
+      <w:r>
+        <w:br w:type="page"/>
+      </w:r>
+    </w:p>
+    <w:p>
+      <w:pPr>
+        <w:pStyle w:val="ListParagraph"/>
+        <w:numPr>
+          <w:ilvl w:val="0"/>
+          <w:numId w:val="1"/>
+        </w:numPr>
+      </w:pPr>
+      <w:r>
+        <w:lastRenderedPageBreak/>
+        <w:t xml:space="preserve">Svar på følgende: </w:t>
+      </w:r>
+      <w:r>
+        <w:br/>
+      </w:r>
+      <w:r>
+        <w:t xml:space="preserve">Hvor mye effekt leveres til motstanden nå? </w:t>
+      </w:r>
+      <w:r>
+        <w:br/>
+      </w:r>
+      <m:oMathPara>
+        <m:oMath>
+          <m:r>
+            <w:rPr>
+              <w:rFonts w:ascii="Cambria Math" w:hAnsi="Cambria Math"/>
+            </w:rPr>
+            <m:t>P=</m:t>
+          </m:r>
+          <m:f>
+            <m:fPr>
+              <m:ctrlPr>
+                <w:rPr>
+                  <w:rFonts w:ascii="Cambria Math" w:hAnsi="Cambria Math"/>
+                  <w:i/>
+                </w:rPr>
+              </m:ctrlPr>
+            </m:fPr>
+            <m:num>
+              <m:sSup>
+                <m:sSupPr>
+                  <m:ctrlPr>
+                    <w:rPr>
+                      <w:rFonts w:ascii="Cambria Math" w:hAnsi="Cambria Math"/>
+                      <w:i/>
+                    </w:rPr>
+                  </m:ctrlPr>
+                </m:sSupPr>
+                <m:e>
+                  <m:r>
+                    <w:rPr>
+                      <w:rFonts w:ascii="Cambria Math" w:hAnsi="Cambria Math"/>
+                    </w:rPr>
+                    <m:t>U</m:t>
+                  </m:r>
+                </m:e>
+                <m:sup>
+                  <m:r>
+                    <w:rPr>
+                      <w:rFonts w:ascii="Cambria Math" w:hAnsi="Cambria Math"/>
+                    </w:rPr>
+                    <m:t>2</m:t>
+                  </m:r>
+                </m:sup>
+              </m:sSup>
+            </m:num>
+            <m:den>
+              <m:r>
+                <w:rPr>
+                  <w:rFonts w:ascii="Cambria Math" w:hAnsi="Cambria Math"/>
+                </w:rPr>
+                <m:t>R</m:t>
+              </m:r>
+            </m:den>
+          </m:f>
+          <m:r>
+            <w:rPr>
+              <w:rFonts w:ascii="Cambria Math" w:hAnsi="Cambria Math"/>
+            </w:rPr>
+            <m:t>=</m:t>
+          </m:r>
+          <m:f>
+            <m:fPr>
+              <m:ctrlPr>
+                <w:rPr>
+                  <w:rFonts w:ascii="Cambria Math" w:hAnsi="Cambria Math"/>
+                  <w:i/>
+                </w:rPr>
+              </m:ctrlPr>
+            </m:fPr>
+            <m:num>
+              <m:sSup>
+                <m:sSupPr>
+                  <m:ctrlPr>
+                    <w:rPr>
+                      <w:rFonts w:ascii="Cambria Math" w:hAnsi="Cambria Math"/>
+                      <w:i/>
+                    </w:rPr>
+                  </m:ctrlPr>
+                </m:sSupPr>
+                <m:e>
+                  <m:r>
+                    <w:rPr>
+                      <w:rFonts w:ascii="Cambria Math" w:hAnsi="Cambria Math"/>
+                    </w:rPr>
+                    <m:t>2.787V</m:t>
+                  </m:r>
+                </m:e>
+                <m:sup>
+                  <m:r>
+                    <w:rPr>
+                      <w:rFonts w:ascii="Cambria Math" w:hAnsi="Cambria Math"/>
+                    </w:rPr>
+                    <m:t>2</m:t>
+                  </m:r>
+                </m:sup>
+              </m:sSup>
+            </m:num>
+            <m:den>
+              <m:r>
+                <w:rPr>
+                  <w:rFonts w:ascii="Cambria Math" w:hAnsi="Cambria Math"/>
+                </w:rPr>
+                <m:t>4700Ω</m:t>
+              </m:r>
+            </m:den>
+          </m:f>
+          <m:r>
+            <w:rPr>
+              <w:rFonts w:ascii="Cambria Math" w:hAnsi="Cambria Math"/>
+            </w:rPr>
+            <m:t>=</m:t>
+          </m:r>
+          <m:r>
+            <w:rPr>
+              <w:rFonts w:ascii="Cambria Math" w:hAnsi="Cambria Math"/>
+            </w:rPr>
+            <m:t>0.002</m:t>
+          </m:r>
+          <m:r>
+            <w:rPr>
+              <w:rFonts w:ascii="Cambria Math" w:hAnsi="Cambria Math"/>
+            </w:rPr>
+            <m:t>W</m:t>
+          </m:r>
+          <m:r>
+            <w:br/>
+          </m:r>
+        </m:oMath>
+      </m:oMathPara>
+      <w:r>
+        <w:t xml:space="preserve">Hvor er strømtrekket størst i kretsen? </w:t>
+      </w:r>
+      <w:r>
+        <w:br/>
+      </w:r>
+      <w:r>
+        <w:rPr>
+          <w:i/>
+        </w:rPr>
+        <w:t xml:space="preserve">Strømtrekket er størst over </w:t>
+      </w:r>
+      <w:r>
+        <w:rPr>
+          <w:i/>
+        </w:rPr>
+        <w:t>motstanden på 1kΩ</w:t>
+      </w:r>
+      <w:r>
+        <w:rPr>
+          <w:i/>
+        </w:rPr>
+        <w:t xml:space="preserve"> </w:t>
+      </w:r>
+      <w:r>
+        <w:rPr>
+          <w:i/>
+        </w:rPr>
+        <w:t>der vi får et effekttap på</w:t>
+      </w:r>
+      <w:r>
+        <w:rPr>
+          <w:i/>
+        </w:rPr>
+        <w:br/>
+      </w:r>
+      <m:oMathPara>
+        <m:oMath>
+          <m:r>
+            <w:rPr>
+              <w:rFonts w:ascii="Cambria Math" w:hAnsi="Cambria Math"/>
+            </w:rPr>
+            <m:t>P=</m:t>
+          </m:r>
+          <m:f>
+            <m:fPr>
+              <m:ctrlPr>
+                <w:rPr>
+                  <w:rFonts w:ascii="Cambria Math" w:hAnsi="Cambria Math"/>
+                  <w:i/>
+                </w:rPr>
+              </m:ctrlPr>
+            </m:fPr>
+            <m:num>
+              <m:sSup>
+                <m:sSupPr>
+                  <m:ctrlPr>
+                    <w:rPr>
+                      <w:rFonts w:ascii="Cambria Math" w:hAnsi="Cambria Math"/>
+                      <w:i/>
+                    </w:rPr>
+                  </m:ctrlPr>
+                </m:sSupPr>
+                <m:e>
+                  <m:r>
+                    <w:rPr>
+                      <w:rFonts w:ascii="Cambria Math" w:hAnsi="Cambria Math"/>
+                    </w:rPr>
+                    <m:t>U</m:t>
+                  </m:r>
+                </m:e>
+                <m:sup>
+                  <m:r>
+                    <w:rPr>
+                      <w:rFonts w:ascii="Cambria Math" w:hAnsi="Cambria Math"/>
+                    </w:rPr>
+                    <m:t>2</m:t>
+                  </m:r>
+                </m:sup>
+              </m:sSup>
+            </m:num>
+            <m:den>
+              <m:r>
+                <w:rPr>
+                  <w:rFonts w:ascii="Cambria Math" w:hAnsi="Cambria Math"/>
+                </w:rPr>
+                <m:t>R</m:t>
+              </m:r>
+            </m:den>
+          </m:f>
+          <m:r>
+            <w:rPr>
+              <w:rFonts w:ascii="Cambria Math" w:hAnsi="Cambria Math"/>
+            </w:rPr>
+            <m:t xml:space="preserve">= </m:t>
+          </m:r>
+          <m:f>
+            <m:fPr>
+              <m:ctrlPr>
+                <w:rPr>
+                  <w:rFonts w:ascii="Cambria Math" w:hAnsi="Cambria Math"/>
+                  <w:i/>
+                </w:rPr>
+              </m:ctrlPr>
+            </m:fPr>
+            <m:num>
+              <m:sSup>
+                <m:sSupPr>
+                  <m:ctrlPr>
+                    <w:rPr>
+                      <w:rFonts w:ascii="Cambria Math" w:hAnsi="Cambria Math"/>
+                      <w:i/>
+                    </w:rPr>
+                  </m:ctrlPr>
+                </m:sSupPr>
+                <m:e>
+                  <m:r>
+                    <w:rPr>
+                      <w:rFonts w:ascii="Cambria Math" w:hAnsi="Cambria Math"/>
+                    </w:rPr>
+                    <m:t>9.764</m:t>
+                  </m:r>
+                  <m:r>
+                    <w:rPr>
+                      <w:rFonts w:ascii="Cambria Math" w:hAnsi="Cambria Math"/>
+                    </w:rPr>
+                    <m:t>V</m:t>
+                  </m:r>
+                </m:e>
+                <m:sup>
+                  <m:r>
+                    <w:rPr>
+                      <w:rFonts w:ascii="Cambria Math" w:hAnsi="Cambria Math"/>
+                    </w:rPr>
+                    <m:t>2</m:t>
+                  </m:r>
+                </m:sup>
+              </m:sSup>
+            </m:num>
+            <m:den>
+              <m:r>
+                <w:rPr>
+                  <w:rFonts w:ascii="Cambria Math" w:hAnsi="Cambria Math"/>
+                </w:rPr>
+                <m:t>1k</m:t>
+              </m:r>
+              <m:r>
+                <w:rPr>
+                  <w:rFonts w:ascii="Cambria Math" w:hAnsi="Cambria Math"/>
+                </w:rPr>
+                <m:t>Ω</m:t>
+              </m:r>
+            </m:den>
+          </m:f>
+          <m:r>
+            <w:rPr>
+              <w:rFonts w:ascii="Cambria Math" w:hAnsi="Cambria Math"/>
+            </w:rPr>
+            <m:t>=0.095W</m:t>
+          </m:r>
+          <m:r>
+            <w:rPr>
+              <w:rFonts w:ascii="Cambria Math" w:hAnsi="Cambria Math"/>
+            </w:rPr>
+            <m:t xml:space="preserve"> </m:t>
+          </m:r>
+          <m:r>
+            <w:rPr>
+              <w:rFonts w:eastAsiaTheme="minorEastAsia"/>
+              <w:i/>
+            </w:rPr>
+            <w:br/>
+          </m:r>
+        </m:oMath>
+      </m:oMathPara>
+      <w:r>
+        <w:rPr>
+          <w:rFonts w:eastAsiaTheme="minorEastAsia"/>
+          <w:i/>
+        </w:rPr>
+        <w:t xml:space="preserve">og sammenlignet med effekttapet over resten </w:t>
+      </w:r>
+      <w:r>
+        <w:br/>
+      </w:r>
+      <w:r>
+        <w:t>Hva vil skje med V</w:t>
+      </w:r>
+      <w:r>
+        <w:rPr>
+          <w:vertAlign w:val="subscript"/>
+        </w:rPr>
+        <w:t>0</w:t>
+      </w:r>
+      <w:r>
+        <w:t xml:space="preserve"> og V</w:t>
+      </w:r>
+      <w:r>
+        <w:rPr>
+          <w:vertAlign w:val="subscript"/>
+        </w:rPr>
+        <w:t>X</w:t>
+      </w:r>
+      <w:r>
+        <w:t xml:space="preserve"> dersom R</w:t>
+      </w:r>
+      <w:r>
+        <w:rPr>
+          <w:vertAlign w:val="subscript"/>
+        </w:rPr>
+        <w:t>L</w:t>
+      </w:r>
+      <w:r>
+        <w:t xml:space="preserve"> reduseres? </w:t>
+      </w:r>
+      <w:r>
+        <w:br/>
+      </w:r>
+      <w:r>
+        <w:rPr>
+          <w:i/>
+        </w:rPr>
+        <w:t>V</w:t>
+      </w:r>
+      <w:r>
+        <w:rPr>
+          <w:i/>
+          <w:vertAlign w:val="subscript"/>
+        </w:rPr>
+        <w:t>0</w:t>
+      </w:r>
+      <w:r>
+        <w:rPr>
+          <w:i/>
+        </w:rPr>
+        <w:t xml:space="preserve"> </w:t>
+      </w:r>
+      <w:r>
+        <w:rPr>
+          <w:i/>
+        </w:rPr>
+        <w:t>er spenningen over R</w:t>
+      </w:r>
+      <w:r>
+        <w:rPr>
+          <w:i/>
+          <w:vertAlign w:val="subscript"/>
+        </w:rPr>
+        <w:t>L</w:t>
+      </w:r>
+      <w:r>
+        <w:rPr>
+          <w:i/>
+        </w:rPr>
+        <w:t xml:space="preserve"> så den vil jo da synke, grunnet U=R*I. Mens V</w:t>
+      </w:r>
+      <w:r>
+        <w:rPr>
+          <w:i/>
+          <w:vertAlign w:val="subscript"/>
+        </w:rPr>
+        <w:t>X</w:t>
+      </w:r>
+      <w:r>
+        <w:rPr>
+          <w:i/>
+        </w:rPr>
+        <w:t xml:space="preserve"> er spenningen over kondensatoren, og denne vil da øke</w:t>
+      </w:r>
+    </w:p>
+    <w:p>
+      <w:pPr>
+        <w:pStyle w:val="Heading2"/>
+      </w:pPr>
+      <w:r>
+        <w:t xml:space="preserve">4c) </w:t>
       </w:r>
       <w:bookmarkStart w:id="0" w:name="_GoBack"/>
       <w:bookmarkEnd w:id="0"/>
-      <w:r>
-        <w:t>motstanden. Koble opp motstanden og LED-dioden i serie. Koble så denne kretsen mellom "DUT+" og "DUT-" (N-siden av dioden skal kobles til "DU</w:t>
-      </w:r>
-      <w:r>
-        <w:t xml:space="preserve">T-". Du trenger ikke å jorde) </w:t>
-      </w:r>
     </w:p>
     <w:p>
       <w:pPr>
         <w:pStyle w:val="ListParagraph"/>
         <w:numPr>
-          <w:ilvl w:val="1"/>
-          <w:numId w:val="2"/>
+          <w:ilvl w:val="0"/>
+          <w:numId w:val="1"/>
         </w:numPr>
       </w:pPr>
       <w:r>
-        <w:t>Bruk instrumentet 2-Wire til å tegne en ny VI-karakteristikk der du varierer spenningen fra 0 Volt til 5 Volt i passe små steg.</w:t>
-      </w:r>
-      <w:r>
-        <w:t xml:space="preserve"> Lever plottet med rapporten. </w:t>
+        <w:t>Erstatt R</w:t>
+      </w:r>
+      <w:r>
+        <w:rPr>
+          <w:vertAlign w:val="subscript"/>
+        </w:rPr>
+        <w:t>L</w:t>
+      </w:r>
+      <w:r>
+        <w:t xml:space="preserve"> med en LED og en R i serie som er tilpasset sp</w:t>
+      </w:r>
+      <w:r>
+        <w:t>enningen V</w:t>
+      </w:r>
+      <w:r>
+        <w:rPr>
+          <w:vertAlign w:val="subscript"/>
+        </w:rPr>
+        <w:t>0</w:t>
+      </w:r>
+      <w:r>
+        <w:t xml:space="preserve"> (som i oppgave 1) </w:t>
       </w:r>
     </w:p>
     <w:p>
       <w:pPr>
         <w:pStyle w:val="ListParagraph"/>
         <w:numPr>
-          <w:ilvl w:val="1"/>
-          <w:numId w:val="2"/>
+          <w:ilvl w:val="0"/>
+          <w:numId w:val="1"/>
         </w:numPr>
       </w:pPr>
       <w:r>
-        <w:t>Bruk cursorene til å måle stigningstallet GS for VI-karakteristikken lengst til høyre der strømmen vokser tilnærmet lineært. Beregn RS = 1/GS og sammenlign dette tallet med seriemotstanden du satte inn. Forklar hvorfor RS blir litt større enn den verdien for R som du satte inn i serie i kretsen.</w:t>
+        <w:t>Får du LEDen til å lyse?</w:t>
+      </w:r>
+      <w:r>
+        <w:br/>
+      </w:r>
+      <w:r>
+        <w:rPr>
+          <w:i/>
+        </w:rPr>
+        <w:t>Får LEDen til å lyse når det er lagt til 9827Ω</w:t>
       </w:r>
     </w:p>
     <w:sectPr>
+      <w:headerReference w:type="default" r:id="rId12"/>
       <w:pgSz w:w="11906" w:h="16838"/>
       <w:pgMar w:top="1440" w:right="1440" w:bottom="1440" w:left="1440" w:header="708" w:footer="708" w:gutter="0"/>
       <w:cols w:space="708"/>
@@ -155,12 +2548,412 @@
 </w:document>
 </file>
 
+<file path=word/endnotes.xml><?xml version="1.0" encoding="utf-8"?>
+<w:endnotes xmlns:wpc="http://schemas.microsoft.com/office/word/2010/wordprocessingCanvas" xmlns:mc="http://schemas.openxmlformats.org/markup-compatibility/2006" xmlns:o="urn:schemas-microsoft-com:office:office" xmlns:r="http://schemas.openxmlformats.org/officeDocument/2006/relationships" xmlns:m="http://schemas.openxmlformats.org/officeDocument/2006/math" xmlns:v="urn:schemas-microsoft-com:vml" xmlns:wp14="http://schemas.microsoft.com/office/word/2010/wordprocessingDrawing" xmlns:wp="http://schemas.openxmlformats.org/drawingml/2006/wordprocessingDrawing" xmlns:w10="urn:schemas-microsoft-com:office:word" xmlns:w="http://schemas.openxmlformats.org/wordprocessingml/2006/main" xmlns:w14="http://schemas.microsoft.com/office/word/2010/wordml" xmlns:w15="http://schemas.microsoft.com/office/word/2012/wordml" xmlns:wpg="http://schemas.microsoft.com/office/word/2010/wordprocessingGroup" xmlns:wpi="http://schemas.microsoft.com/office/word/2010/wordprocessingInk" xmlns:wne="http://schemas.microsoft.com/office/word/2006/wordml" xmlns:wps="http://schemas.microsoft.com/office/word/2010/wordprocessingShape" mc:Ignorable="w14 w15 wp14">
+  <w:endnote w:type="separator" w:id="-1">
+    <w:p>
+      <w:pPr>
+        <w:spacing w:after="0" w:line="240" w:lineRule="auto"/>
+      </w:pPr>
+      <w:r>
+        <w:separator/>
+      </w:r>
+    </w:p>
+  </w:endnote>
+  <w:endnote w:type="continuationSeparator" w:id="0">
+    <w:p>
+      <w:pPr>
+        <w:spacing w:after="0" w:line="240" w:lineRule="auto"/>
+      </w:pPr>
+      <w:r>
+        <w:continuationSeparator/>
+      </w:r>
+    </w:p>
+  </w:endnote>
+</w:endnotes>
+</file>
+
+<file path=word/footnotes.xml><?xml version="1.0" encoding="utf-8"?>
+<w:footnotes xmlns:wpc="http://schemas.microsoft.com/office/word/2010/wordprocessingCanvas" xmlns:mc="http://schemas.openxmlformats.org/markup-compatibility/2006" xmlns:o="urn:schemas-microsoft-com:office:office" xmlns:r="http://schemas.openxmlformats.org/officeDocument/2006/relationships" xmlns:m="http://schemas.openxmlformats.org/officeDocument/2006/math" xmlns:v="urn:schemas-microsoft-com:vml" xmlns:wp14="http://schemas.microsoft.com/office/word/2010/wordprocessingDrawing" xmlns:wp="http://schemas.openxmlformats.org/drawingml/2006/wordprocessingDrawing" xmlns:w10="urn:schemas-microsoft-com:office:word" xmlns:w="http://schemas.openxmlformats.org/wordprocessingml/2006/main" xmlns:w14="http://schemas.microsoft.com/office/word/2010/wordml" xmlns:w15="http://schemas.microsoft.com/office/word/2012/wordml" xmlns:wpg="http://schemas.microsoft.com/office/word/2010/wordprocessingGroup" xmlns:wpi="http://schemas.microsoft.com/office/word/2010/wordprocessingInk" xmlns:wne="http://schemas.microsoft.com/office/word/2006/wordml" xmlns:wps="http://schemas.microsoft.com/office/word/2010/wordprocessingShape" mc:Ignorable="w14 w15 wp14">
+  <w:footnote w:type="separator" w:id="-1">
+    <w:p>
+      <w:pPr>
+        <w:spacing w:after="0" w:line="240" w:lineRule="auto"/>
+      </w:pPr>
+      <w:r>
+        <w:separator/>
+      </w:r>
+    </w:p>
+  </w:footnote>
+  <w:footnote w:type="continuationSeparator" w:id="0">
+    <w:p>
+      <w:pPr>
+        <w:spacing w:after="0" w:line="240" w:lineRule="auto"/>
+      </w:pPr>
+      <w:r>
+        <w:continuationSeparator/>
+      </w:r>
+    </w:p>
+  </w:footnote>
+</w:footnotes>
+</file>
+
+<file path=word/header1.xml><?xml version="1.0" encoding="utf-8"?>
+<w:hdr xmlns:wpc="http://schemas.microsoft.com/office/word/2010/wordprocessingCanvas" xmlns:mc="http://schemas.openxmlformats.org/markup-compatibility/2006" xmlns:o="urn:schemas-microsoft-com:office:office" xmlns:r="http://schemas.openxmlformats.org/officeDocument/2006/relationships" xmlns:m="http://schemas.openxmlformats.org/officeDocument/2006/math" xmlns:v="urn:schemas-microsoft-com:vml" xmlns:wp14="http://schemas.microsoft.com/office/word/2010/wordprocessingDrawing" xmlns:wp="http://schemas.openxmlformats.org/drawingml/2006/wordprocessingDrawing" xmlns:w10="urn:schemas-microsoft-com:office:word" xmlns:w="http://schemas.openxmlformats.org/wordprocessingml/2006/main" xmlns:w14="http://schemas.microsoft.com/office/word/2010/wordml" xmlns:w15="http://schemas.microsoft.com/office/word/2012/wordml" xmlns:wpg="http://schemas.microsoft.com/office/word/2010/wordprocessingGroup" xmlns:wpi="http://schemas.microsoft.com/office/word/2010/wordprocessingInk" xmlns:wne="http://schemas.microsoft.com/office/word/2006/wordml" xmlns:wps="http://schemas.microsoft.com/office/word/2010/wordprocessingShape" mc:Ignorable="w14 w15 wp14">
+  <w:p>
+    <w:pPr>
+      <w:pStyle w:val="Header"/>
+    </w:pPr>
+    <w:r>
+      <w:t>Aleksander Våge (aleksava)</w:t>
+    </w:r>
+    <w:r>
+      <w:tab/>
+    </w:r>
+    <w:r>
+      <w:tab/>
+      <w:t>11.04.16</w:t>
+    </w:r>
+  </w:p>
+  <w:p>
+    <w:pPr>
+      <w:pStyle w:val="Header"/>
+    </w:pPr>
+    <w:r>
+      <w:t>Øyvind Imsland (oyvinim)</w:t>
+    </w:r>
+    <w:r>
+      <w:tab/>
+    </w:r>
+    <w:r>
+      <w:tab/>
+      <w:t>Har gruppe på torsdager</w:t>
+    </w:r>
+  </w:p>
+</w:hdr>
+</file>
+
 <file path=word/numbering.xml><?xml version="1.0" encoding="utf-8"?>
 <w:numbering xmlns:wpc="http://schemas.microsoft.com/office/word/2010/wordprocessingCanvas" xmlns:mc="http://schemas.openxmlformats.org/markup-compatibility/2006" xmlns:o="urn:schemas-microsoft-com:office:office" xmlns:r="http://schemas.openxmlformats.org/officeDocument/2006/relationships" xmlns:m="http://schemas.openxmlformats.org/officeDocument/2006/math" xmlns:v="urn:schemas-microsoft-com:vml" xmlns:wp14="http://schemas.microsoft.com/office/word/2010/wordprocessingDrawing" xmlns:wp="http://schemas.openxmlformats.org/drawingml/2006/wordprocessingDrawing" xmlns:w10="urn:schemas-microsoft-com:office:word" xmlns:w="http://schemas.openxmlformats.org/wordprocessingml/2006/main" xmlns:w14="http://schemas.microsoft.com/office/word/2010/wordml" xmlns:w15="http://schemas.microsoft.com/office/word/2012/wordml" xmlns:wpg="http://schemas.microsoft.com/office/word/2010/wordprocessingGroup" xmlns:wpi="http://schemas.microsoft.com/office/word/2010/wordprocessingInk" xmlns:wne="http://schemas.microsoft.com/office/word/2006/wordml" xmlns:wps="http://schemas.microsoft.com/office/word/2010/wordprocessingShape" mc:Ignorable="w14 w15 wp14">
   <w:abstractNum w:abstractNumId="0" w15:restartNumberingAfterBreak="0">
+    <w:nsid w:val="2E8B3EC0"/>
+    <w:multiLevelType w:val="hybridMultilevel"/>
+    <w:tmpl w:val="57AE1784"/>
+    <w:lvl w:ilvl="0" w:tplc="0414000F">
+      <w:start w:val="1"/>
+      <w:numFmt w:val="decimal"/>
+      <w:lvlText w:val="%1."/>
+      <w:lvlJc w:val="left"/>
+      <w:pPr>
+        <w:ind w:left="720" w:hanging="360"/>
+      </w:pPr>
+      <w:rPr>
+        <w:rFonts w:hint="default"/>
+      </w:rPr>
+    </w:lvl>
+    <w:lvl w:ilvl="1" w:tplc="04140019" w:tentative="1">
+      <w:start w:val="1"/>
+      <w:numFmt w:val="lowerLetter"/>
+      <w:lvlText w:val="%2."/>
+      <w:lvlJc w:val="left"/>
+      <w:pPr>
+        <w:ind w:left="1440" w:hanging="360"/>
+      </w:pPr>
+    </w:lvl>
+    <w:lvl w:ilvl="2" w:tplc="0414001B" w:tentative="1">
+      <w:start w:val="1"/>
+      <w:numFmt w:val="lowerRoman"/>
+      <w:lvlText w:val="%3."/>
+      <w:lvlJc w:val="right"/>
+      <w:pPr>
+        <w:ind w:left="2160" w:hanging="180"/>
+      </w:pPr>
+    </w:lvl>
+    <w:lvl w:ilvl="3" w:tplc="0414000F" w:tentative="1">
+      <w:start w:val="1"/>
+      <w:numFmt w:val="decimal"/>
+      <w:lvlText w:val="%4."/>
+      <w:lvlJc w:val="left"/>
+      <w:pPr>
+        <w:ind w:left="2880" w:hanging="360"/>
+      </w:pPr>
+    </w:lvl>
+    <w:lvl w:ilvl="4" w:tplc="04140019" w:tentative="1">
+      <w:start w:val="1"/>
+      <w:numFmt w:val="lowerLetter"/>
+      <w:lvlText w:val="%5."/>
+      <w:lvlJc w:val="left"/>
+      <w:pPr>
+        <w:ind w:left="3600" w:hanging="360"/>
+      </w:pPr>
+    </w:lvl>
+    <w:lvl w:ilvl="5" w:tplc="0414001B" w:tentative="1">
+      <w:start w:val="1"/>
+      <w:numFmt w:val="lowerRoman"/>
+      <w:lvlText w:val="%6."/>
+      <w:lvlJc w:val="right"/>
+      <w:pPr>
+        <w:ind w:left="4320" w:hanging="180"/>
+      </w:pPr>
+    </w:lvl>
+    <w:lvl w:ilvl="6" w:tplc="0414000F" w:tentative="1">
+      <w:start w:val="1"/>
+      <w:numFmt w:val="decimal"/>
+      <w:lvlText w:val="%7."/>
+      <w:lvlJc w:val="left"/>
+      <w:pPr>
+        <w:ind w:left="5040" w:hanging="360"/>
+      </w:pPr>
+    </w:lvl>
+    <w:lvl w:ilvl="7" w:tplc="04140019" w:tentative="1">
+      <w:start w:val="1"/>
+      <w:numFmt w:val="lowerLetter"/>
+      <w:lvlText w:val="%8."/>
+      <w:lvlJc w:val="left"/>
+      <w:pPr>
+        <w:ind w:left="5760" w:hanging="360"/>
+      </w:pPr>
+    </w:lvl>
+    <w:lvl w:ilvl="8" w:tplc="0414001B" w:tentative="1">
+      <w:start w:val="1"/>
+      <w:numFmt w:val="lowerRoman"/>
+      <w:lvlText w:val="%9."/>
+      <w:lvlJc w:val="right"/>
+      <w:pPr>
+        <w:ind w:left="6480" w:hanging="180"/>
+      </w:pPr>
+    </w:lvl>
+  </w:abstractNum>
+  <w:abstractNum w:abstractNumId="1" w15:restartNumberingAfterBreak="0">
+    <w:nsid w:val="32C60486"/>
+    <w:multiLevelType w:val="hybridMultilevel"/>
+    <w:tmpl w:val="72D263CA"/>
+    <w:lvl w:ilvl="0" w:tplc="04140001">
+      <w:start w:val="1"/>
+      <w:numFmt w:val="bullet"/>
+      <w:lvlText w:val=""/>
+      <w:lvlJc w:val="left"/>
+      <w:pPr>
+        <w:ind w:left="768" w:hanging="360"/>
+      </w:pPr>
+      <w:rPr>
+        <w:rFonts w:ascii="Symbol" w:hAnsi="Symbol" w:hint="default"/>
+      </w:rPr>
+    </w:lvl>
+    <w:lvl w:ilvl="1" w:tplc="04140003" w:tentative="1">
+      <w:start w:val="1"/>
+      <w:numFmt w:val="bullet"/>
+      <w:lvlText w:val="o"/>
+      <w:lvlJc w:val="left"/>
+      <w:pPr>
+        <w:ind w:left="1488" w:hanging="360"/>
+      </w:pPr>
+      <w:rPr>
+        <w:rFonts w:ascii="Courier New" w:hAnsi="Courier New" w:cs="Courier New" w:hint="default"/>
+      </w:rPr>
+    </w:lvl>
+    <w:lvl w:ilvl="2" w:tplc="04140005" w:tentative="1">
+      <w:start w:val="1"/>
+      <w:numFmt w:val="bullet"/>
+      <w:lvlText w:val=""/>
+      <w:lvlJc w:val="left"/>
+      <w:pPr>
+        <w:ind w:left="2208" w:hanging="360"/>
+      </w:pPr>
+      <w:rPr>
+        <w:rFonts w:ascii="Wingdings" w:hAnsi="Wingdings" w:hint="default"/>
+      </w:rPr>
+    </w:lvl>
+    <w:lvl w:ilvl="3" w:tplc="04140001" w:tentative="1">
+      <w:start w:val="1"/>
+      <w:numFmt w:val="bullet"/>
+      <w:lvlText w:val=""/>
+      <w:lvlJc w:val="left"/>
+      <w:pPr>
+        <w:ind w:left="2928" w:hanging="360"/>
+      </w:pPr>
+      <w:rPr>
+        <w:rFonts w:ascii="Symbol" w:hAnsi="Symbol" w:hint="default"/>
+      </w:rPr>
+    </w:lvl>
+    <w:lvl w:ilvl="4" w:tplc="04140003" w:tentative="1">
+      <w:start w:val="1"/>
+      <w:numFmt w:val="bullet"/>
+      <w:lvlText w:val="o"/>
+      <w:lvlJc w:val="left"/>
+      <w:pPr>
+        <w:ind w:left="3648" w:hanging="360"/>
+      </w:pPr>
+      <w:rPr>
+        <w:rFonts w:ascii="Courier New" w:hAnsi="Courier New" w:cs="Courier New" w:hint="default"/>
+      </w:rPr>
+    </w:lvl>
+    <w:lvl w:ilvl="5" w:tplc="04140005" w:tentative="1">
+      <w:start w:val="1"/>
+      <w:numFmt w:val="bullet"/>
+      <w:lvlText w:val=""/>
+      <w:lvlJc w:val="left"/>
+      <w:pPr>
+        <w:ind w:left="4368" w:hanging="360"/>
+      </w:pPr>
+      <w:rPr>
+        <w:rFonts w:ascii="Wingdings" w:hAnsi="Wingdings" w:hint="default"/>
+      </w:rPr>
+    </w:lvl>
+    <w:lvl w:ilvl="6" w:tplc="04140001" w:tentative="1">
+      <w:start w:val="1"/>
+      <w:numFmt w:val="bullet"/>
+      <w:lvlText w:val=""/>
+      <w:lvlJc w:val="left"/>
+      <w:pPr>
+        <w:ind w:left="5088" w:hanging="360"/>
+      </w:pPr>
+      <w:rPr>
+        <w:rFonts w:ascii="Symbol" w:hAnsi="Symbol" w:hint="default"/>
+      </w:rPr>
+    </w:lvl>
+    <w:lvl w:ilvl="7" w:tplc="04140003" w:tentative="1">
+      <w:start w:val="1"/>
+      <w:numFmt w:val="bullet"/>
+      <w:lvlText w:val="o"/>
+      <w:lvlJc w:val="left"/>
+      <w:pPr>
+        <w:ind w:left="5808" w:hanging="360"/>
+      </w:pPr>
+      <w:rPr>
+        <w:rFonts w:ascii="Courier New" w:hAnsi="Courier New" w:cs="Courier New" w:hint="default"/>
+      </w:rPr>
+    </w:lvl>
+    <w:lvl w:ilvl="8" w:tplc="04140005" w:tentative="1">
+      <w:start w:val="1"/>
+      <w:numFmt w:val="bullet"/>
+      <w:lvlText w:val=""/>
+      <w:lvlJc w:val="left"/>
+      <w:pPr>
+        <w:ind w:left="6528" w:hanging="360"/>
+      </w:pPr>
+      <w:rPr>
+        <w:rFonts w:ascii="Wingdings" w:hAnsi="Wingdings" w:hint="default"/>
+      </w:rPr>
+    </w:lvl>
+  </w:abstractNum>
+  <w:abstractNum w:abstractNumId="2" w15:restartNumberingAfterBreak="0">
+    <w:nsid w:val="3BB135C3"/>
+    <w:multiLevelType w:val="hybridMultilevel"/>
+    <w:tmpl w:val="91E23742"/>
+    <w:lvl w:ilvl="0" w:tplc="04140001">
+      <w:start w:val="1"/>
+      <w:numFmt w:val="bullet"/>
+      <w:lvlText w:val=""/>
+      <w:lvlJc w:val="left"/>
+      <w:pPr>
+        <w:ind w:left="720" w:hanging="360"/>
+      </w:pPr>
+      <w:rPr>
+        <w:rFonts w:ascii="Symbol" w:hAnsi="Symbol" w:hint="default"/>
+      </w:rPr>
+    </w:lvl>
+    <w:lvl w:ilvl="1" w:tplc="04140003" w:tentative="1">
+      <w:start w:val="1"/>
+      <w:numFmt w:val="bullet"/>
+      <w:lvlText w:val="o"/>
+      <w:lvlJc w:val="left"/>
+      <w:pPr>
+        <w:ind w:left="1440" w:hanging="360"/>
+      </w:pPr>
+      <w:rPr>
+        <w:rFonts w:ascii="Courier New" w:hAnsi="Courier New" w:cs="Courier New" w:hint="default"/>
+      </w:rPr>
+    </w:lvl>
+    <w:lvl w:ilvl="2" w:tplc="04140005" w:tentative="1">
+      <w:start w:val="1"/>
+      <w:numFmt w:val="bullet"/>
+      <w:lvlText w:val=""/>
+      <w:lvlJc w:val="left"/>
+      <w:pPr>
+        <w:ind w:left="2160" w:hanging="360"/>
+      </w:pPr>
+      <w:rPr>
+        <w:rFonts w:ascii="Wingdings" w:hAnsi="Wingdings" w:hint="default"/>
+      </w:rPr>
+    </w:lvl>
+    <w:lvl w:ilvl="3" w:tplc="04140001" w:tentative="1">
+      <w:start w:val="1"/>
+      <w:numFmt w:val="bullet"/>
+      <w:lvlText w:val=""/>
+      <w:lvlJc w:val="left"/>
+      <w:pPr>
+        <w:ind w:left="2880" w:hanging="360"/>
+      </w:pPr>
+      <w:rPr>
+        <w:rFonts w:ascii="Symbol" w:hAnsi="Symbol" w:hint="default"/>
+      </w:rPr>
+    </w:lvl>
+    <w:lvl w:ilvl="4" w:tplc="04140003" w:tentative="1">
+      <w:start w:val="1"/>
+      <w:numFmt w:val="bullet"/>
+      <w:lvlText w:val="o"/>
+      <w:lvlJc w:val="left"/>
+      <w:pPr>
+        <w:ind w:left="3600" w:hanging="360"/>
+      </w:pPr>
+      <w:rPr>
+        <w:rFonts w:ascii="Courier New" w:hAnsi="Courier New" w:cs="Courier New" w:hint="default"/>
+      </w:rPr>
+    </w:lvl>
+    <w:lvl w:ilvl="5" w:tplc="04140005" w:tentative="1">
+      <w:start w:val="1"/>
+      <w:numFmt w:val="bullet"/>
+      <w:lvlText w:val=""/>
+      <w:lvlJc w:val="left"/>
+      <w:pPr>
+        <w:ind w:left="4320" w:hanging="360"/>
+      </w:pPr>
+      <w:rPr>
+        <w:rFonts w:ascii="Wingdings" w:hAnsi="Wingdings" w:hint="default"/>
+      </w:rPr>
+    </w:lvl>
+    <w:lvl w:ilvl="6" w:tplc="04140001" w:tentative="1">
+      <w:start w:val="1"/>
+      <w:numFmt w:val="bullet"/>
+      <w:lvlText w:val=""/>
+      <w:lvlJc w:val="left"/>
+      <w:pPr>
+        <w:ind w:left="5040" w:hanging="360"/>
+      </w:pPr>
+      <w:rPr>
+        <w:rFonts w:ascii="Symbol" w:hAnsi="Symbol" w:hint="default"/>
+      </w:rPr>
+    </w:lvl>
+    <w:lvl w:ilvl="7" w:tplc="04140003" w:tentative="1">
+      <w:start w:val="1"/>
+      <w:numFmt w:val="bullet"/>
+      <w:lvlText w:val="o"/>
+      <w:lvlJc w:val="left"/>
+      <w:pPr>
+        <w:ind w:left="5760" w:hanging="360"/>
+      </w:pPr>
+      <w:rPr>
+        <w:rFonts w:ascii="Courier New" w:hAnsi="Courier New" w:cs="Courier New" w:hint="default"/>
+      </w:rPr>
+    </w:lvl>
+    <w:lvl w:ilvl="8" w:tplc="04140005" w:tentative="1">
+      <w:start w:val="1"/>
+      <w:numFmt w:val="bullet"/>
+      <w:lvlText w:val=""/>
+      <w:lvlJc w:val="left"/>
+      <w:pPr>
+        <w:ind w:left="6480" w:hanging="360"/>
+      </w:pPr>
+      <w:rPr>
+        <w:rFonts w:ascii="Wingdings" w:hAnsi="Wingdings" w:hint="default"/>
+      </w:rPr>
+    </w:lvl>
+  </w:abstractNum>
+  <w:abstractNum w:abstractNumId="3" w15:restartNumberingAfterBreak="0">
     <w:nsid w:val="41581891"/>
     <w:multiLevelType w:val="hybridMultilevel"/>
-    <w:tmpl w:val="4A040CC0"/>
+    <w:tmpl w:val="87DC7F34"/>
     <w:lvl w:ilvl="0" w:tplc="04140001">
       <w:start w:val="1"/>
       <w:numFmt w:val="bullet"/>
@@ -184,6 +2977,119 @@
         <w:rFonts w:ascii="Calibri" w:eastAsiaTheme="minorHAnsi" w:hAnsi="Calibri" w:cstheme="minorBidi" w:hint="default"/>
       </w:rPr>
     </w:lvl>
+    <w:lvl w:ilvl="2" w:tplc="04140005">
+      <w:start w:val="1"/>
+      <w:numFmt w:val="bullet"/>
+      <w:lvlText w:val=""/>
+      <w:lvlJc w:val="left"/>
+      <w:pPr>
+        <w:ind w:left="2160" w:hanging="360"/>
+      </w:pPr>
+      <w:rPr>
+        <w:rFonts w:ascii="Wingdings" w:hAnsi="Wingdings" w:hint="default"/>
+      </w:rPr>
+    </w:lvl>
+    <w:lvl w:ilvl="3" w:tplc="04140001">
+      <w:start w:val="1"/>
+      <w:numFmt w:val="bullet"/>
+      <w:lvlText w:val=""/>
+      <w:lvlJc w:val="left"/>
+      <w:pPr>
+        <w:ind w:left="2880" w:hanging="360"/>
+      </w:pPr>
+      <w:rPr>
+        <w:rFonts w:ascii="Symbol" w:hAnsi="Symbol" w:hint="default"/>
+      </w:rPr>
+    </w:lvl>
+    <w:lvl w:ilvl="4" w:tplc="04140003">
+      <w:start w:val="1"/>
+      <w:numFmt w:val="bullet"/>
+      <w:lvlText w:val="o"/>
+      <w:lvlJc w:val="left"/>
+      <w:pPr>
+        <w:ind w:left="3600" w:hanging="360"/>
+      </w:pPr>
+      <w:rPr>
+        <w:rFonts w:ascii="Courier New" w:hAnsi="Courier New" w:cs="Courier New" w:hint="default"/>
+      </w:rPr>
+    </w:lvl>
+    <w:lvl w:ilvl="5" w:tplc="04140005">
+      <w:start w:val="1"/>
+      <w:numFmt w:val="bullet"/>
+      <w:lvlText w:val=""/>
+      <w:lvlJc w:val="left"/>
+      <w:pPr>
+        <w:ind w:left="4320" w:hanging="360"/>
+      </w:pPr>
+      <w:rPr>
+        <w:rFonts w:ascii="Wingdings" w:hAnsi="Wingdings" w:hint="default"/>
+      </w:rPr>
+    </w:lvl>
+    <w:lvl w:ilvl="6" w:tplc="04140001">
+      <w:start w:val="1"/>
+      <w:numFmt w:val="bullet"/>
+      <w:lvlText w:val=""/>
+      <w:lvlJc w:val="left"/>
+      <w:pPr>
+        <w:ind w:left="5040" w:hanging="360"/>
+      </w:pPr>
+      <w:rPr>
+        <w:rFonts w:ascii="Symbol" w:hAnsi="Symbol" w:hint="default"/>
+      </w:rPr>
+    </w:lvl>
+    <w:lvl w:ilvl="7" w:tplc="04140003" w:tentative="1">
+      <w:start w:val="1"/>
+      <w:numFmt w:val="bullet"/>
+      <w:lvlText w:val="o"/>
+      <w:lvlJc w:val="left"/>
+      <w:pPr>
+        <w:ind w:left="5760" w:hanging="360"/>
+      </w:pPr>
+      <w:rPr>
+        <w:rFonts w:ascii="Courier New" w:hAnsi="Courier New" w:cs="Courier New" w:hint="default"/>
+      </w:rPr>
+    </w:lvl>
+    <w:lvl w:ilvl="8" w:tplc="04140005" w:tentative="1">
+      <w:start w:val="1"/>
+      <w:numFmt w:val="bullet"/>
+      <w:lvlText w:val=""/>
+      <w:lvlJc w:val="left"/>
+      <w:pPr>
+        <w:ind w:left="6480" w:hanging="360"/>
+      </w:pPr>
+      <w:rPr>
+        <w:rFonts w:ascii="Wingdings" w:hAnsi="Wingdings" w:hint="default"/>
+      </w:rPr>
+    </w:lvl>
+  </w:abstractNum>
+  <w:abstractNum w:abstractNumId="4" w15:restartNumberingAfterBreak="0">
+    <w:nsid w:val="4221369B"/>
+    <w:multiLevelType w:val="hybridMultilevel"/>
+    <w:tmpl w:val="3FE0CA18"/>
+    <w:lvl w:ilvl="0" w:tplc="04140001">
+      <w:start w:val="1"/>
+      <w:numFmt w:val="bullet"/>
+      <w:lvlText w:val=""/>
+      <w:lvlJc w:val="left"/>
+      <w:pPr>
+        <w:ind w:left="720" w:hanging="360"/>
+      </w:pPr>
+      <w:rPr>
+        <w:rFonts w:ascii="Symbol" w:hAnsi="Symbol" w:hint="default"/>
+      </w:rPr>
+    </w:lvl>
+    <w:lvl w:ilvl="1" w:tplc="04140003" w:tentative="1">
+      <w:start w:val="1"/>
+      <w:numFmt w:val="bullet"/>
+      <w:lvlText w:val="o"/>
+      <w:lvlJc w:val="left"/>
+      <w:pPr>
+        <w:ind w:left="1440" w:hanging="360"/>
+      </w:pPr>
+      <w:rPr>
+        <w:rFonts w:ascii="Courier New" w:hAnsi="Courier New" w:cs="Courier New" w:hint="default"/>
+      </w:rPr>
+    </w:lvl>
     <w:lvl w:ilvl="2" w:tplc="04140005" w:tentative="1">
       <w:start w:val="1"/>
       <w:numFmt w:val="bullet"/>
@@ -269,10 +3175,209 @@
       </w:rPr>
     </w:lvl>
   </w:abstractNum>
-  <w:abstractNum w:abstractNumId="1" w15:restartNumberingAfterBreak="0">
+  <w:abstractNum w:abstractNumId="5" w15:restartNumberingAfterBreak="0">
+    <w:nsid w:val="59747DB6"/>
+    <w:multiLevelType w:val="hybridMultilevel"/>
+    <w:tmpl w:val="07FEE080"/>
+    <w:lvl w:ilvl="0" w:tplc="04140001">
+      <w:start w:val="1"/>
+      <w:numFmt w:val="bullet"/>
+      <w:lvlText w:val=""/>
+      <w:lvlJc w:val="left"/>
+      <w:pPr>
+        <w:ind w:left="720" w:hanging="360"/>
+      </w:pPr>
+      <w:rPr>
+        <w:rFonts w:ascii="Symbol" w:hAnsi="Symbol" w:hint="default"/>
+      </w:rPr>
+    </w:lvl>
+    <w:lvl w:ilvl="1" w:tplc="04140003" w:tentative="1">
+      <w:start w:val="1"/>
+      <w:numFmt w:val="bullet"/>
+      <w:lvlText w:val="o"/>
+      <w:lvlJc w:val="left"/>
+      <w:pPr>
+        <w:ind w:left="1440" w:hanging="360"/>
+      </w:pPr>
+      <w:rPr>
+        <w:rFonts w:ascii="Courier New" w:hAnsi="Courier New" w:cs="Courier New" w:hint="default"/>
+      </w:rPr>
+    </w:lvl>
+    <w:lvl w:ilvl="2" w:tplc="04140005" w:tentative="1">
+      <w:start w:val="1"/>
+      <w:numFmt w:val="bullet"/>
+      <w:lvlText w:val=""/>
+      <w:lvlJc w:val="left"/>
+      <w:pPr>
+        <w:ind w:left="2160" w:hanging="360"/>
+      </w:pPr>
+      <w:rPr>
+        <w:rFonts w:ascii="Wingdings" w:hAnsi="Wingdings" w:hint="default"/>
+      </w:rPr>
+    </w:lvl>
+    <w:lvl w:ilvl="3" w:tplc="04140001" w:tentative="1">
+      <w:start w:val="1"/>
+      <w:numFmt w:val="bullet"/>
+      <w:lvlText w:val=""/>
+      <w:lvlJc w:val="left"/>
+      <w:pPr>
+        <w:ind w:left="2880" w:hanging="360"/>
+      </w:pPr>
+      <w:rPr>
+        <w:rFonts w:ascii="Symbol" w:hAnsi="Symbol" w:hint="default"/>
+      </w:rPr>
+    </w:lvl>
+    <w:lvl w:ilvl="4" w:tplc="04140003" w:tentative="1">
+      <w:start w:val="1"/>
+      <w:numFmt w:val="bullet"/>
+      <w:lvlText w:val="o"/>
+      <w:lvlJc w:val="left"/>
+      <w:pPr>
+        <w:ind w:left="3600" w:hanging="360"/>
+      </w:pPr>
+      <w:rPr>
+        <w:rFonts w:ascii="Courier New" w:hAnsi="Courier New" w:cs="Courier New" w:hint="default"/>
+      </w:rPr>
+    </w:lvl>
+    <w:lvl w:ilvl="5" w:tplc="04140005" w:tentative="1">
+      <w:start w:val="1"/>
+      <w:numFmt w:val="bullet"/>
+      <w:lvlText w:val=""/>
+      <w:lvlJc w:val="left"/>
+      <w:pPr>
+        <w:ind w:left="4320" w:hanging="360"/>
+      </w:pPr>
+      <w:rPr>
+        <w:rFonts w:ascii="Wingdings" w:hAnsi="Wingdings" w:hint="default"/>
+      </w:rPr>
+    </w:lvl>
+    <w:lvl w:ilvl="6" w:tplc="04140001" w:tentative="1">
+      <w:start w:val="1"/>
+      <w:numFmt w:val="bullet"/>
+      <w:lvlText w:val=""/>
+      <w:lvlJc w:val="left"/>
+      <w:pPr>
+        <w:ind w:left="5040" w:hanging="360"/>
+      </w:pPr>
+      <w:rPr>
+        <w:rFonts w:ascii="Symbol" w:hAnsi="Symbol" w:hint="default"/>
+      </w:rPr>
+    </w:lvl>
+    <w:lvl w:ilvl="7" w:tplc="04140003" w:tentative="1">
+      <w:start w:val="1"/>
+      <w:numFmt w:val="bullet"/>
+      <w:lvlText w:val="o"/>
+      <w:lvlJc w:val="left"/>
+      <w:pPr>
+        <w:ind w:left="5760" w:hanging="360"/>
+      </w:pPr>
+      <w:rPr>
+        <w:rFonts w:ascii="Courier New" w:hAnsi="Courier New" w:cs="Courier New" w:hint="default"/>
+      </w:rPr>
+    </w:lvl>
+    <w:lvl w:ilvl="8" w:tplc="04140005" w:tentative="1">
+      <w:start w:val="1"/>
+      <w:numFmt w:val="bullet"/>
+      <w:lvlText w:val=""/>
+      <w:lvlJc w:val="left"/>
+      <w:pPr>
+        <w:ind w:left="6480" w:hanging="360"/>
+      </w:pPr>
+      <w:rPr>
+        <w:rFonts w:ascii="Wingdings" w:hAnsi="Wingdings" w:hint="default"/>
+      </w:rPr>
+    </w:lvl>
+  </w:abstractNum>
+  <w:abstractNum w:abstractNumId="6" w15:restartNumberingAfterBreak="0">
+    <w:nsid w:val="6B1149DF"/>
+    <w:multiLevelType w:val="hybridMultilevel"/>
+    <w:tmpl w:val="48B48A76"/>
+    <w:lvl w:ilvl="0" w:tplc="0414000F">
+      <w:start w:val="1"/>
+      <w:numFmt w:val="decimal"/>
+      <w:lvlText w:val="%1."/>
+      <w:lvlJc w:val="left"/>
+      <w:pPr>
+        <w:ind w:left="720" w:hanging="360"/>
+      </w:pPr>
+    </w:lvl>
+    <w:lvl w:ilvl="1" w:tplc="04140019" w:tentative="1">
+      <w:start w:val="1"/>
+      <w:numFmt w:val="lowerLetter"/>
+      <w:lvlText w:val="%2."/>
+      <w:lvlJc w:val="left"/>
+      <w:pPr>
+        <w:ind w:left="1440" w:hanging="360"/>
+      </w:pPr>
+    </w:lvl>
+    <w:lvl w:ilvl="2" w:tplc="0414001B" w:tentative="1">
+      <w:start w:val="1"/>
+      <w:numFmt w:val="lowerRoman"/>
+      <w:lvlText w:val="%3."/>
+      <w:lvlJc w:val="right"/>
+      <w:pPr>
+        <w:ind w:left="2160" w:hanging="180"/>
+      </w:pPr>
+    </w:lvl>
+    <w:lvl w:ilvl="3" w:tplc="0414000F" w:tentative="1">
+      <w:start w:val="1"/>
+      <w:numFmt w:val="decimal"/>
+      <w:lvlText w:val="%4."/>
+      <w:lvlJc w:val="left"/>
+      <w:pPr>
+        <w:ind w:left="2880" w:hanging="360"/>
+      </w:pPr>
+    </w:lvl>
+    <w:lvl w:ilvl="4" w:tplc="04140019" w:tentative="1">
+      <w:start w:val="1"/>
+      <w:numFmt w:val="lowerLetter"/>
+      <w:lvlText w:val="%5."/>
+      <w:lvlJc w:val="left"/>
+      <w:pPr>
+        <w:ind w:left="3600" w:hanging="360"/>
+      </w:pPr>
+    </w:lvl>
+    <w:lvl w:ilvl="5" w:tplc="0414001B" w:tentative="1">
+      <w:start w:val="1"/>
+      <w:numFmt w:val="lowerRoman"/>
+      <w:lvlText w:val="%6."/>
+      <w:lvlJc w:val="right"/>
+      <w:pPr>
+        <w:ind w:left="4320" w:hanging="180"/>
+      </w:pPr>
+    </w:lvl>
+    <w:lvl w:ilvl="6" w:tplc="0414000F" w:tentative="1">
+      <w:start w:val="1"/>
+      <w:numFmt w:val="decimal"/>
+      <w:lvlText w:val="%7."/>
+      <w:lvlJc w:val="left"/>
+      <w:pPr>
+        <w:ind w:left="5040" w:hanging="360"/>
+      </w:pPr>
+    </w:lvl>
+    <w:lvl w:ilvl="7" w:tplc="04140019" w:tentative="1">
+      <w:start w:val="1"/>
+      <w:numFmt w:val="lowerLetter"/>
+      <w:lvlText w:val="%8."/>
+      <w:lvlJc w:val="left"/>
+      <w:pPr>
+        <w:ind w:left="5760" w:hanging="360"/>
+      </w:pPr>
+    </w:lvl>
+    <w:lvl w:ilvl="8" w:tplc="0414001B" w:tentative="1">
+      <w:start w:val="1"/>
+      <w:numFmt w:val="lowerRoman"/>
+      <w:lvlText w:val="%9."/>
+      <w:lvlJc w:val="right"/>
+      <w:pPr>
+        <w:ind w:left="6480" w:hanging="180"/>
+      </w:pPr>
+    </w:lvl>
+  </w:abstractNum>
+  <w:abstractNum w:abstractNumId="7" w15:restartNumberingAfterBreak="0">
     <w:nsid w:val="6EA15D70"/>
     <w:multiLevelType w:val="hybridMultilevel"/>
-    <w:tmpl w:val="B2481DBE"/>
+    <w:tmpl w:val="AF8C43D6"/>
     <w:lvl w:ilvl="0" w:tplc="04140001">
       <w:start w:val="1"/>
       <w:numFmt w:val="bullet"/>
@@ -285,19 +3390,18 @@
         <w:rFonts w:ascii="Symbol" w:hAnsi="Symbol" w:hint="default"/>
       </w:rPr>
     </w:lvl>
-    <w:lvl w:ilvl="1" w:tplc="04140003" w:tentative="1">
-      <w:start w:val="1"/>
-      <w:numFmt w:val="bullet"/>
-      <w:lvlText w:val="o"/>
+    <w:lvl w:ilvl="1" w:tplc="9FCAB678">
+      <w:numFmt w:val="bullet"/>
+      <w:lvlText w:val="•"/>
       <w:lvlJc w:val="left"/>
       <w:pPr>
         <w:ind w:left="1440" w:hanging="360"/>
       </w:pPr>
       <w:rPr>
-        <w:rFonts w:ascii="Courier New" w:hAnsi="Courier New" w:cs="Courier New" w:hint="default"/>
-      </w:rPr>
-    </w:lvl>
-    <w:lvl w:ilvl="2" w:tplc="04140005" w:tentative="1">
+        <w:rFonts w:ascii="Calibri" w:eastAsiaTheme="minorHAnsi" w:hAnsi="Calibri" w:cstheme="minorBidi" w:hint="default"/>
+      </w:rPr>
+    </w:lvl>
+    <w:lvl w:ilvl="2" w:tplc="04140005">
       <w:start w:val="1"/>
       <w:numFmt w:val="bullet"/>
       <w:lvlText w:val=""/>
@@ -383,10 +3487,28 @@
     </w:lvl>
   </w:abstractNum>
   <w:num w:numId="1">
+    <w:abstractNumId w:val="7"/>
+  </w:num>
+  <w:num w:numId="2">
+    <w:abstractNumId w:val="3"/>
+  </w:num>
+  <w:num w:numId="3">
+    <w:abstractNumId w:val="6"/>
+  </w:num>
+  <w:num w:numId="4">
+    <w:abstractNumId w:val="0"/>
+  </w:num>
+  <w:num w:numId="5">
+    <w:abstractNumId w:val="5"/>
+  </w:num>
+  <w:num w:numId="6">
     <w:abstractNumId w:val="1"/>
   </w:num>
-  <w:num w:numId="2">
-    <w:abstractNumId w:val="0"/>
+  <w:num w:numId="7">
+    <w:abstractNumId w:val="2"/>
+  </w:num>
+  <w:num w:numId="8">
+    <w:abstractNumId w:val="4"/>
   </w:num>
 </w:numbering>
 </file>
@@ -892,6 +4014,60 @@
       <w:contextualSpacing/>
     </w:pPr>
   </w:style>
+  <w:style w:type="paragraph" w:styleId="Header">
+    <w:name w:val="header"/>
+    <w:basedOn w:val="Normal"/>
+    <w:link w:val="HeaderChar"/>
+    <w:uiPriority w:val="99"/>
+    <w:unhideWhenUsed/>
+    <w:rsid w:val="00803721"/>
+    <w:pPr>
+      <w:tabs>
+        <w:tab w:val="center" w:pos="4513"/>
+        <w:tab w:val="right" w:pos="9026"/>
+      </w:tabs>
+      <w:spacing w:after="0" w:line="240" w:lineRule="auto"/>
+    </w:pPr>
+  </w:style>
+  <w:style w:type="character" w:customStyle="1" w:styleId="HeaderChar">
+    <w:name w:val="Header Char"/>
+    <w:basedOn w:val="DefaultParagraphFont"/>
+    <w:link w:val="Header"/>
+    <w:uiPriority w:val="99"/>
+    <w:rsid w:val="00803721"/>
+  </w:style>
+  <w:style w:type="paragraph" w:styleId="Footer">
+    <w:name w:val="footer"/>
+    <w:basedOn w:val="Normal"/>
+    <w:link w:val="FooterChar"/>
+    <w:uiPriority w:val="99"/>
+    <w:unhideWhenUsed/>
+    <w:rsid w:val="00803721"/>
+    <w:pPr>
+      <w:tabs>
+        <w:tab w:val="center" w:pos="4513"/>
+        <w:tab w:val="right" w:pos="9026"/>
+      </w:tabs>
+      <w:spacing w:after="0" w:line="240" w:lineRule="auto"/>
+    </w:pPr>
+  </w:style>
+  <w:style w:type="character" w:customStyle="1" w:styleId="FooterChar">
+    <w:name w:val="Footer Char"/>
+    <w:basedOn w:val="DefaultParagraphFont"/>
+    <w:link w:val="Footer"/>
+    <w:uiPriority w:val="99"/>
+    <w:rsid w:val="00803721"/>
+  </w:style>
+  <w:style w:type="character" w:styleId="PlaceholderText">
+    <w:name w:val="Placeholder Text"/>
+    <w:basedOn w:val="DefaultParagraphFont"/>
+    <w:uiPriority w:val="99"/>
+    <w:semiHidden/>
+    <w:rsid w:val="00766264"/>
+    <w:rPr>
+      <w:color w:val="808080"/>
+    </w:rPr>
+  </w:style>
 </w:styles>
 </file>
 

</xml_diff>

<commit_message>
Uploaded the finished version
</commit_message>
<xml_diff>
--- a/2_semester/INF1411/Lab4/Lab4.docx
+++ b/2_semester/INF1411/Lab4/Lab4.docx
@@ -298,6 +298,9 @@
             <m:t>=3.87V</m:t>
           </m:r>
           <m:r>
+            <m:rPr>
+              <m:sty m:val="p"/>
+            </m:rPr>
             <w:rPr>
               <w:rFonts w:ascii="Cambria Math" w:eastAsiaTheme="minorEastAsia" w:hAnsi="Cambria Math"/>
             </w:rPr>
@@ -312,6 +315,9 @@
             <m:t>U=R*I</m:t>
           </m:r>
           <m:r>
+            <m:rPr>
+              <m:sty m:val="p"/>
+            </m:rPr>
             <w:rPr>
               <w:rFonts w:ascii="Cambria Math" w:hAnsi="Cambria Math"/>
             </w:rPr>
@@ -435,7 +441,7 @@
           <w:lang w:eastAsia="nb-NO"/>
         </w:rPr>
         <w:drawing>
-          <wp:inline distT="0" distB="0" distL="0" distR="0">
+          <wp:inline distT="0" distB="0" distL="0" distR="0" wp14:anchorId="25A452D8" wp14:editId="07777777">
             <wp:extent cx="3628371" cy="3985260"/>
             <wp:effectExtent l="0" t="0" r="0" b="0"/>
             <wp:docPr id="2" name="Picture 2" descr="C:\Users\Alekander\Desktop\OneDrive-2016-04-11\oppgave1c.PNG"/>
@@ -556,6 +562,9 @@
             <m:t>Får ikke to cursore, så skrev derfor ned verdiene med en</m:t>
           </m:r>
           <m:r>
+            <m:rPr>
+              <m:sty m:val="p"/>
+            </m:rPr>
             <w:rPr>
               <w:rFonts w:ascii="Cambria Math" w:hAnsi="Cambria Math"/>
             </w:rPr>
@@ -570,6 +579,9 @@
             <m:t>Første målepunkt: U=2.21V da var I=0.90mA</m:t>
           </m:r>
           <m:r>
+            <m:rPr>
+              <m:sty m:val="p"/>
+            </m:rPr>
             <w:rPr>
               <w:rFonts w:ascii="Cambria Math" w:eastAsiaTheme="minorEastAsia" w:hAnsi="Cambria Math"/>
             </w:rPr>
@@ -584,6 +596,9 @@
             <m:t>Andre målepunkt:U=4.22V da var I=5.75mA</m:t>
           </m:r>
           <m:r>
+            <m:rPr>
+              <m:sty m:val="p"/>
+            </m:rPr>
             <w:rPr>
               <w:rFonts w:ascii="Cambria Math" w:eastAsiaTheme="minorEastAsia" w:hAnsi="Cambria Math"/>
             </w:rPr>
@@ -598,6 +613,9 @@
             <m:t>Formel for stigningstall gir da Gs=0.0023</m:t>
           </m:r>
           <m:r>
+            <m:rPr>
+              <m:sty m:val="p"/>
+            </m:rPr>
             <w:rPr>
               <w:rFonts w:ascii="Cambria Math" w:eastAsiaTheme="minorEastAsia" w:hAnsi="Cambria Math"/>
             </w:rPr>
@@ -653,6 +671,9 @@
             <m:t xml:space="preserve"> </m:t>
           </m:r>
           <m:r>
+            <m:rPr>
+              <m:sty m:val="p"/>
+            </m:rPr>
             <w:rPr>
               <w:rFonts w:eastAsiaTheme="minorEastAsia"/>
             </w:rPr>
@@ -724,6 +745,9 @@
             <m:t xml:space="preserve">Effekttapet i motstanden blir: </m:t>
           </m:r>
           <m:r>
+            <m:rPr>
+              <m:sty m:val="p"/>
+            </m:rPr>
             <w:rPr>
               <w:rFonts w:ascii="Cambria Math" w:hAnsi="Cambria Math"/>
             </w:rPr>
@@ -822,6 +846,9 @@
             <m:t>=0.065W</m:t>
           </m:r>
           <m:r>
+            <m:rPr>
+              <m:sty m:val="p"/>
+            </m:rPr>
             <w:rPr>
               <w:rFonts w:ascii="Cambria Math" w:hAnsi="Cambria Math"/>
             </w:rPr>
@@ -836,6 +863,9 @@
             <m:t>Effekttapet i dioden blir da:</m:t>
           </m:r>
           <m:r>
+            <m:rPr>
+              <m:sty m:val="p"/>
+            </m:rPr>
             <w:rPr>
               <w:rFonts w:ascii="Cambria Math" w:hAnsi="Cambria Math"/>
             </w:rPr>
@@ -1025,7 +1055,7 @@
           <w:lang w:eastAsia="nb-NO"/>
         </w:rPr>
         <w:drawing>
-          <wp:inline distT="0" distB="0" distL="0" distR="0">
+          <wp:inline distT="0" distB="0" distL="0" distR="0" wp14:anchorId="622FA00A" wp14:editId="07777777">
             <wp:extent cx="5731510" cy="5009602"/>
             <wp:effectExtent l="0" t="0" r="2540" b="635"/>
             <wp:docPr id="3" name="Picture 3" descr="C:\Users\Alekander\Desktop\OneDrive-2016-04-11\Oppgave2a.png"/>
@@ -1112,10 +1142,7 @@
         </w:numPr>
       </w:pPr>
       <w:r>
-        <w:t>Finn effekttapet i motstanden ved den høyeste spenningen (12 Volt) og den laveste s</w:t>
-      </w:r>
-      <w:r>
-        <w:t>penningen du syntes var stabil.</w:t>
+        <w:t>Finn effekttapet i motstanden ved den høyeste spenningen (12 Volt) og den laveste spenningen du syntes var stabil.</w:t>
       </w:r>
       <w:r>
         <w:br/>
@@ -1129,6 +1156,9 @@
             <m:t>Effekttap ved 12V:</m:t>
           </m:r>
           <m:r>
+            <m:rPr>
+              <m:sty m:val="p"/>
+            </m:rPr>
             <w:rPr>
               <w:rFonts w:ascii="Cambria Math" w:hAnsi="Cambria Math"/>
             </w:rPr>
@@ -1207,6 +1237,9 @@
             <m:t>=0.13W</m:t>
           </m:r>
           <m:r>
+            <m:rPr>
+              <m:sty m:val="p"/>
+            </m:rPr>
             <w:rPr>
               <w:rFonts w:ascii="Cambria Math" w:hAnsi="Cambria Math"/>
             </w:rPr>
@@ -1245,6 +1278,9 @@
             <m:t>:</m:t>
           </m:r>
           <m:r>
+            <m:rPr>
+              <m:sty m:val="p"/>
+            </m:rPr>
             <w:rPr>
               <w:rFonts w:ascii="Cambria Math" w:hAnsi="Cambria Math"/>
             </w:rPr>
@@ -1494,10 +1530,7 @@
         <w:t>P-P</w:t>
       </w:r>
       <w:r>
-        <w:t xml:space="preserve"> = 10 Volt (maks.), og offset 0 Volt. Bruk oscilloskopet til å </w:t>
-      </w:r>
-      <w:r>
-        <w:t>se på både V</w:t>
+        <w:t xml:space="preserve"> = 10 Volt (maks.), og offset 0 Volt. Bruk oscilloskopet til å se på både V</w:t>
       </w:r>
       <w:r>
         <w:rPr>
@@ -1527,10 +1560,34 @@
         </w:numPr>
       </w:pPr>
       <w:r>
-        <w:t>Juster frekvensen til kildespenningen til 50 Hz og ta et skjermbilde fra oscilloskopet</w:t>
-      </w:r>
-      <w:r>
-        <w:t xml:space="preserve"> der ca 2 perioder er synlig. </w:t>
+        <w:t xml:space="preserve">Juster frekvensen til kildespenningen til 50 Hz og ta et skjermbilde fra oscilloskopet der ca 2 perioder er synlig. </w:t>
+      </w:r>
+    </w:p>
+    <w:p>
+      <w:pPr>
+        <w:ind w:left="708"/>
+      </w:pPr>
+      <w:r>
+        <w:rPr>
+          <w:i/>
+          <w:iCs/>
+        </w:rPr>
+        <w:t>Det riktige bilde ble overskrevet av et annet bilde, og vi oppdaget dette ganske sent. Bilde skulle egentlig vise en graf som ligner veldig på den som er rett under her. Bare et signal som ikke er så dempet. Tydeligere og spissere topper for sinusbølgene, og en langt høyere Vp-p verdi for V</w:t>
+      </w:r>
+      <w:r>
+        <w:rPr>
+          <w:i/>
+          <w:iCs/>
+          <w:vertAlign w:val="subscript"/>
+        </w:rPr>
+        <w:t>0</w:t>
+      </w:r>
+      <w:r>
+        <w:rPr>
+          <w:i/>
+          <w:iCs/>
+        </w:rPr>
+        <w:t xml:space="preserve"> som var nær Vs. Økningen i frekvensen førte til at signalet ble dempet og ble nærmere å være et DC signal.</w:t>
       </w:r>
       <w:r>
         <w:br/>
@@ -1547,6 +1604,19 @@
       <w:r>
         <w:t>Juster frekvensen opp til spenningen på VO ikke varierer mer enn med 500 mV Noter frekvensen og ta et skjermbilde fra oscilloskopet der ca 2 perioder er synlig.</w:t>
       </w:r>
+    </w:p>
+    <w:p>
+      <w:pPr>
+        <w:ind w:left="708"/>
+      </w:pPr>
+      <w:r>
+        <w:rPr>
+          <w:i/>
+          <w:iCs/>
+        </w:rPr>
+        <w:lastRenderedPageBreak/>
+        <w:t>Justerer frekvensen til 660 Hz. Får da en Vp-p verdi som er ca 469 mV. Da er det under grensen på 500 mV.</w:t>
+      </w:r>
       <w:r>
         <w:br/>
       </w:r>
@@ -1556,10 +1626,10 @@
           <w:lang w:eastAsia="nb-NO"/>
         </w:rPr>
         <w:drawing>
-          <wp:inline distT="0" distB="0" distL="0" distR="0">
+          <wp:inline distT="0" distB="0" distL="0" distR="0" wp14:anchorId="6BD6D73D" wp14:editId="2372BFF5">
             <wp:extent cx="3959758" cy="4084320"/>
             <wp:effectExtent l="0" t="0" r="3175" b="0"/>
-            <wp:docPr id="4" name="Picture 4" descr="C:\Users\Alekander\Desktop\OneDrive-2016-04-11\oppgave3a2.png"/>
+            <wp:docPr id="389293012" name="picture" descr="C:\Users\Alekander\Desktop\OneDrive-2016-04-11\oppgave3a2.png"/>
             <wp:cNvGraphicFramePr>
               <a:graphicFrameLocks xmlns:a="http://schemas.openxmlformats.org/drawingml/2006/main" noChangeAspect="1"/>
             </wp:cNvGraphicFramePr>
@@ -1567,10 +1637,8 @@
               <a:graphicData uri="http://schemas.openxmlformats.org/drawingml/2006/picture">
                 <pic:pic xmlns:pic="http://schemas.openxmlformats.org/drawingml/2006/picture">
                   <pic:nvPicPr>
-                    <pic:cNvPr id="0" name="Picture 6" descr="C:\Users\Alekander\Desktop\OneDrive-2016-04-11\oppgave3a2.png"/>
-                    <pic:cNvPicPr>
-                      <a:picLocks noChangeAspect="1" noChangeArrowheads="1"/>
-                    </pic:cNvPicPr>
+                    <pic:cNvPr id="0" name="picture"/>
+                    <pic:cNvPicPr/>
                   </pic:nvPicPr>
                   <pic:blipFill>
                     <a:blip r:embed="rId10">
@@ -1580,23 +1648,18 @@
                         </a:ext>
                       </a:extLst>
                     </a:blip>
-                    <a:srcRect/>
                     <a:stretch>
                       <a:fillRect/>
                     </a:stretch>
                   </pic:blipFill>
-                  <pic:spPr bwMode="auto">
+                  <pic:spPr>
                     <a:xfrm>
                       <a:off x="0" y="0"/>
-                      <a:ext cx="3966377" cy="4091147"/>
+                      <a:ext cx="3959758" cy="4084320"/>
                     </a:xfrm>
                     <a:prstGeom prst="rect">
                       <a:avLst/>
                     </a:prstGeom>
-                    <a:noFill/>
-                    <a:ln>
-                      <a:noFill/>
-                    </a:ln>
                   </pic:spPr>
                 </pic:pic>
               </a:graphicData>
@@ -1610,7 +1673,6 @@
         <w:pStyle w:val="Heading2"/>
       </w:pPr>
       <w:r>
-        <w:lastRenderedPageBreak/>
         <w:t xml:space="preserve">3b) </w:t>
       </w:r>
     </w:p>
@@ -1623,10 +1685,7 @@
         </w:numPr>
       </w:pPr>
       <w:r>
-        <w:t>Nevn tre ting som kan gjøres (i kretstopologien i skjemaet over) for å holde</w:t>
-      </w:r>
-      <w:r>
-        <w:t xml:space="preserve"> spenningen på V</w:t>
+        <w:t>Nevn tre ting som kan gjøres (i kretstopologien i skjemaet over) for å holde spenningen på V</w:t>
       </w:r>
       <w:r>
         <w:rPr>
@@ -1636,6 +1695,18 @@
       </w:r>
       <w:r>
         <w:t xml:space="preserve"> mer stabil. </w:t>
+      </w:r>
+    </w:p>
+    <w:p>
+      <w:pPr>
+        <w:ind w:left="708"/>
+      </w:pPr>
+      <w:r>
+        <w:rPr>
+          <w:i/>
+          <w:iCs/>
+        </w:rPr>
+        <w:t>Legge til en større kapasitansen, det vil dempe signalene. Vp-p blir lavere, og signalet blir flatet mer ut. Den vil begrense endringene som kommer fra sinus-signalet. Du kan også øke frekvensen som tidligere i oppgaven her. Det å øke frekvensen gjør at signalet blir mer stabilt. Du kan også sette en motstand foran kapasitatoren.  Det vil sørge for at spenning inn mot kapasitator blir lavere, og det vil hjelpe kapasitatoren å få et mer stabilt signal. Endringene i volt i rene tall blir lavere av dette.</w:t>
       </w:r>
     </w:p>
     <w:p>
@@ -1650,6 +1721,18 @@
         <w:t>Nevn to alternative kretstopologier for å likerette et AC signal og fordelene med disse</w:t>
       </w:r>
     </w:p>
+    <w:p>
+      <w:pPr>
+        <w:ind w:left="708"/>
+      </w:pPr>
+      <w:r>
+        <w:rPr>
+          <w:i/>
+          <w:iCs/>
+        </w:rPr>
+        <w:t>Det går an å bruke en brolikeretter. En brolikeretter vil kunne forsyne et konstant DC signal, selv om det trengs å jevnes ut etter brolikeretteren før det vil et helt jevnt DC signal. Eller så kan en sette sammen 4 dioder og få en likeretter som snur negative sinus signal. Da får man snudd alle de negative signalene, men man har fortsatt bølgeform på den positive siden.</w:t>
+      </w:r>
+    </w:p>
     <w:p/>
     <w:p>
       <w:pPr>
@@ -1691,6 +1774,7 @@
         </w:numPr>
       </w:pPr>
       <w:r>
+        <w:lastRenderedPageBreak/>
         <w:t>Koble opp kretsen med R</w:t>
       </w:r>
       <w:r>
@@ -1712,10 +1796,7 @@
         <w:t>S</w:t>
       </w:r>
       <w:r>
-        <w:t xml:space="preserve"> være en DC-s</w:t>
-      </w:r>
-      <w:r>
-        <w:t xml:space="preserve">penning fra VPS-instrumentet. </w:t>
+        <w:t xml:space="preserve"> være en DC-spenning fra VPS-instrumentet. </w:t>
       </w:r>
     </w:p>
     <w:p>
@@ -1766,10 +1847,7 @@
         <w:t>BE</w:t>
       </w:r>
       <w:r>
-        <w:t xml:space="preserve"> for den bipolare npn-transi</w:t>
-      </w:r>
-      <w:r>
-        <w:t xml:space="preserve">storen. </w:t>
+        <w:t xml:space="preserve"> for den bipolare npn-transistoren. </w:t>
       </w:r>
       <w:r>
         <w:br/>
@@ -1783,6 +1861,9 @@
             <m:t>Vx=9.764V</m:t>
           </m:r>
           <m:r>
+            <m:rPr>
+              <m:sty m:val="p"/>
+            </m:rPr>
             <w:rPr>
               <w:rFonts w:ascii="Cambria Math" w:hAnsi="Cambria Math"/>
             </w:rPr>
@@ -1797,6 +1878,9 @@
             <m:t>Vref=3.381V</m:t>
           </m:r>
           <m:r>
+            <m:rPr>
+              <m:sty m:val="p"/>
+            </m:rPr>
             <w:rPr>
               <w:rFonts w:ascii="Cambria Math" w:hAnsi="Cambria Math"/>
             </w:rPr>
@@ -1811,6 +1895,9 @@
             <m:t>Vo=2.787V</m:t>
           </m:r>
           <m:r>
+            <m:rPr>
+              <m:sty m:val="p"/>
+            </m:rPr>
             <w:rPr>
               <w:rFonts w:ascii="Cambria Math" w:hAnsi="Cambria Math"/>
             </w:rPr>
@@ -1892,6 +1979,9 @@
             <m:t>Justert Vs=5.27V</m:t>
           </m:r>
           <m:r>
+            <m:rPr>
+              <m:sty m:val="p"/>
+            </m:rPr>
             <w:rPr>
               <w:rFonts w:ascii="Cambria Math" w:hAnsi="Cambria Math"/>
             </w:rPr>
@@ -1934,10 +2024,7 @@
         <w:t>S</w:t>
       </w:r>
       <w:r>
-        <w:t xml:space="preserve"> styres fra FGEN. Sett på en sinus med maks</w:t>
-      </w:r>
-      <w:r>
-        <w:t xml:space="preserve">. amplitude, og maks. offset. </w:t>
+        <w:t xml:space="preserve"> styres fra FGEN. Sett på en sinus med maks. amplitude, og maks. offset. </w:t>
       </w:r>
     </w:p>
     <w:p>
@@ -1999,7 +2086,7 @@
           <w:lang w:eastAsia="nb-NO"/>
         </w:rPr>
         <w:drawing>
-          <wp:inline distT="0" distB="0" distL="0" distR="0">
+          <wp:inline distT="0" distB="0" distL="0" distR="0" wp14:anchorId="0BE56A80" wp14:editId="07777777">
             <wp:extent cx="5731510" cy="3226445"/>
             <wp:effectExtent l="0" t="0" r="2540" b="0"/>
             <wp:docPr id="6" name="Picture 6" descr="C:\Users\Alekander\Desktop\OneDrive-2016-04-11\oppgave4b2.png"/>
@@ -2067,8 +2154,6 @@
       </w:r>
       <w:r>
         <w:br/>
-      </w:r>
-      <w:r>
         <w:t xml:space="preserve">Hvor mye effekt leveres til motstanden nå? </w:t>
       </w:r>
       <w:r>
@@ -2184,21 +2269,12 @@
             <w:rPr>
               <w:rFonts w:ascii="Cambria Math" w:hAnsi="Cambria Math"/>
             </w:rPr>
-            <m:t>=</m:t>
-          </m:r>
-          <m:r>
-            <w:rPr>
-              <w:rFonts w:ascii="Cambria Math" w:hAnsi="Cambria Math"/>
-            </w:rPr>
-            <m:t>0.002</m:t>
-          </m:r>
-          <m:r>
-            <w:rPr>
-              <w:rFonts w:ascii="Cambria Math" w:hAnsi="Cambria Math"/>
-            </w:rPr>
-            <m:t>W</m:t>
-          </m:r>
-          <m:r>
+            <m:t>=0.002W</m:t>
+          </m:r>
+          <m:r>
+            <m:rPr>
+              <m:sty m:val="p"/>
+            </m:rPr>
             <w:br/>
           </m:r>
         </m:oMath>
@@ -2323,13 +2399,7 @@
                     <w:rPr>
                       <w:rFonts w:ascii="Cambria Math" w:hAnsi="Cambria Math"/>
                     </w:rPr>
-                    <m:t>9.764</m:t>
-                  </m:r>
-                  <m:r>
-                    <w:rPr>
-                      <w:rFonts w:ascii="Cambria Math" w:hAnsi="Cambria Math"/>
-                    </w:rPr>
-                    <m:t>V</m:t>
+                    <m:t>9.764V</m:t>
                   </m:r>
                 </m:e>
                 <m:sup>
@@ -2347,7 +2417,7 @@
                 <w:rPr>
                   <w:rFonts w:ascii="Cambria Math" w:hAnsi="Cambria Math"/>
                 </w:rPr>
-                <m:t>1k</m:t>
+                <m:t>983.5</m:t>
               </m:r>
               <m:r>
                 <w:rPr>
@@ -2361,18 +2431,11 @@
             <w:rPr>
               <w:rFonts w:ascii="Cambria Math" w:hAnsi="Cambria Math"/>
             </w:rPr>
-            <m:t>=0.095W</m:t>
-          </m:r>
-          <m:r>
-            <w:rPr>
-              <w:rFonts w:ascii="Cambria Math" w:hAnsi="Cambria Math"/>
-            </w:rPr>
-            <m:t xml:space="preserve"> </m:t>
+            <m:t xml:space="preserve">=0.095W </m:t>
           </m:r>
           <m:r>
             <w:rPr>
               <w:rFonts w:eastAsiaTheme="minorEastAsia"/>
-              <w:i/>
             </w:rPr>
             <w:br/>
           </m:r>
@@ -2480,8 +2543,6 @@
       <w:r>
         <w:t xml:space="preserve">4c) </w:t>
       </w:r>
-      <w:bookmarkStart w:id="0" w:name="_GoBack"/>
-      <w:bookmarkEnd w:id="0"/>
     </w:p>
     <w:p>
       <w:pPr>
@@ -2513,7 +2574,12 @@
         <w:t>0</w:t>
       </w:r>
       <w:r>
-        <w:t xml:space="preserve"> (som i oppgave 1) </w:t>
+        <w:t xml:space="preserve"> </w:t>
+      </w:r>
+      <w:bookmarkStart w:id="0" w:name="_GoBack"/>
+      <w:bookmarkEnd w:id="0"/>
+      <w:r>
+        <w:t xml:space="preserve">(som i oppgave 1) </w:t>
       </w:r>
     </w:p>
     <w:p>
@@ -2533,8 +2599,39 @@
       <w:r>
         <w:rPr>
           <w:i/>
-        </w:rPr>
-        <w:t>Får LEDen til å lyse når det er lagt til 9827Ω</w:t>
+          <w:iCs/>
+        </w:rPr>
+        <w:t>Ved å legge til en motstand på 983Ω vil verdien for V</w:t>
+      </w:r>
+      <w:r>
+        <w:rPr>
+          <w:i/>
+          <w:iCs/>
+          <w:vertAlign w:val="subscript"/>
+        </w:rPr>
+        <w:t xml:space="preserve">0 </w:t>
+      </w:r>
+      <w:r>
+        <w:rPr>
+          <w:i/>
+          <w:iCs/>
+        </w:rPr>
+        <w:t>bli omtrent lik som den var med R</w:t>
+      </w:r>
+      <w:r>
+        <w:rPr>
+          <w:i/>
+          <w:iCs/>
+          <w:vertAlign w:val="subscript"/>
+        </w:rPr>
+        <w:t>L</w:t>
+      </w:r>
+      <w:r>
+        <w:rPr>
+          <w:i/>
+          <w:iCs/>
+        </w:rPr>
+        <w:t>. LED-dioden lyste svak.</w:t>
       </w:r>
     </w:p>
     <w:sectPr>

</xml_diff>